<commit_message>
Rules fixed bugs. deleted global variables
</commit_message>
<xml_diff>
--- a/doc/report.docx
+++ b/doc/report.docx
@@ -928,6 +928,7 @@
           <w:ilvl w:val="0"/>
           <w:numId w:val="23"/>
         </w:numPr>
+        <w:ind w:left="426" w:hanging="426"/>
         <w:rPr>
           <w:rFonts w:cstheme="minorHAnsi"/>
           <w:b/>
@@ -952,6 +953,182 @@
     </w:p>
     <w:p>
       <w:pPr>
+        <w:rPr>
+          <w:rFonts w:cstheme="minorHAnsi"/>
+          <w:b/>
+          <w:u w:val="single"/>
+          <w:lang w:val="en-US"/>
+        </w:rPr>
+      </w:pPr>
+    </w:p>
+    <w:p>
+      <w:pPr>
+        <w:spacing w:line="360" w:lineRule="auto"/>
+        <w:ind w:firstLine="426"/>
+        <w:jc w:val="both"/>
+        <w:rPr>
+          <w:rFonts w:cstheme="minorHAnsi"/>
+          <w:lang w:val="en-US"/>
+        </w:rPr>
+      </w:pPr>
+      <w:r>
+        <w:rPr>
+          <w:rFonts w:cstheme="minorHAnsi"/>
+          <w:lang w:val="en-US"/>
+        </w:rPr>
+        <w:t>The proposed problem</w:t>
+      </w:r>
+      <w:r>
+        <w:rPr>
+          <w:rFonts w:cstheme="minorHAnsi"/>
+          <w:lang w:val="en-US"/>
+        </w:rPr>
+        <w:t xml:space="preserve"> asks for a system able to make a recommendation of exercises for a</w:t>
+      </w:r>
+      <w:r>
+        <w:rPr>
+          <w:rFonts w:cstheme="minorHAnsi"/>
+          <w:lang w:val="en-US"/>
+        </w:rPr>
+        <w:t xml:space="preserve"> week depending on several</w:t>
+      </w:r>
+      <w:r>
+        <w:rPr>
+          <w:rFonts w:cstheme="minorHAnsi"/>
+          <w:lang w:val="en-US"/>
+        </w:rPr>
+        <w:t xml:space="preserve"> features of a person</w:t>
+      </w:r>
+      <w:r>
+        <w:rPr>
+          <w:rFonts w:cstheme="minorHAnsi"/>
+          <w:lang w:val="en-US"/>
+        </w:rPr>
+        <w:t>.</w:t>
+      </w:r>
+    </w:p>
+    <w:p>
+      <w:pPr>
+        <w:spacing w:line="360" w:lineRule="auto"/>
+        <w:ind w:firstLine="426"/>
+        <w:jc w:val="both"/>
+        <w:rPr>
+          <w:rFonts w:cstheme="minorHAnsi"/>
+          <w:lang w:val="en-GB"/>
+        </w:rPr>
+      </w:pPr>
+      <w:r>
+        <w:rPr>
+          <w:rFonts w:cstheme="minorHAnsi"/>
+          <w:lang w:val="en-GB"/>
+        </w:rPr>
+        <w:t xml:space="preserve">The first step is to identify why the problem can be solved by a knowledge based system. The reasons for this are that the system has to offer flexibility with </w:t>
+      </w:r>
+      <w:r>
+        <w:rPr>
+          <w:rFonts w:cstheme="minorHAnsi"/>
+          <w:lang w:val="en-GB"/>
+        </w:rPr>
+        <w:t>a lot of</w:t>
+      </w:r>
+      <w:r>
+        <w:rPr>
+          <w:rFonts w:cstheme="minorHAnsi"/>
+          <w:lang w:val="en-GB"/>
+        </w:rPr>
+        <w:t xml:space="preserve"> information, </w:t>
+      </w:r>
+      <w:r>
+        <w:rPr>
+          <w:rFonts w:cstheme="minorHAnsi"/>
+          <w:lang w:val="en-GB"/>
+        </w:rPr>
+        <w:t>simulating</w:t>
+      </w:r>
+      <w:r>
+        <w:rPr>
+          <w:rFonts w:cstheme="minorHAnsi"/>
+          <w:lang w:val="en-GB"/>
+        </w:rPr>
+        <w:t xml:space="preserve"> a rational behaviour </w:t>
+      </w:r>
+      <w:r>
+        <w:rPr>
+          <w:rFonts w:cstheme="minorHAnsi"/>
+          <w:lang w:val="en-GB"/>
+        </w:rPr>
+        <w:t>based on the observations. In the same way the system has to adapt to the person and learn about it</w:t>
+      </w:r>
+      <w:r>
+        <w:rPr>
+          <w:rFonts w:cstheme="minorHAnsi"/>
+          <w:lang w:val="en-GB"/>
+        </w:rPr>
+        <w:t>: the profile, interests or goals, problems, weight, height… in order to give the proper program for the person.</w:t>
+      </w:r>
+    </w:p>
+    <w:p>
+      <w:pPr>
+        <w:spacing w:line="360" w:lineRule="auto"/>
+        <w:ind w:firstLine="426"/>
+        <w:jc w:val="both"/>
+        <w:rPr>
+          <w:rFonts w:cstheme="minorHAnsi"/>
+          <w:lang w:val="en-GB"/>
+        </w:rPr>
+      </w:pPr>
+      <w:bookmarkStart w:id="0" w:name="_GoBack"/>
+      <w:bookmarkEnd w:id="0"/>
+    </w:p>
+    <w:p>
+      <w:pPr>
+        <w:spacing w:line="360" w:lineRule="auto"/>
+        <w:ind w:firstLine="426"/>
+        <w:jc w:val="both"/>
+        <w:rPr>
+          <w:rFonts w:cstheme="minorHAnsi"/>
+          <w:lang w:val="en-GB"/>
+        </w:rPr>
+      </w:pPr>
+    </w:p>
+    <w:p>
+      <w:pPr>
+        <w:spacing w:line="360" w:lineRule="auto"/>
+        <w:rPr>
+          <w:rFonts w:cstheme="minorHAnsi"/>
+          <w:b/>
+          <w:sz w:val="36"/>
+          <w:szCs w:val="36"/>
+          <w:u w:val="single"/>
+          <w:lang w:val="en-US"/>
+        </w:rPr>
+      </w:pPr>
+    </w:p>
+    <w:p>
+      <w:pPr>
+        <w:jc w:val="both"/>
+        <w:rPr>
+          <w:rFonts w:cstheme="minorHAnsi"/>
+          <w:b/>
+          <w:lang w:val="en-US"/>
+        </w:rPr>
+      </w:pPr>
+    </w:p>
+    <w:p>
+      <w:pPr>
+        <w:rPr>
+          <w:rFonts w:cstheme="minorHAnsi"/>
+          <w:b/>
+          <w:sz w:val="36"/>
+          <w:szCs w:val="36"/>
+          <w:u w:val="single"/>
+          <w:lang w:val="en-US"/>
+        </w:rPr>
+      </w:pPr>
+    </w:p>
+    <w:p>
+      <w:pPr>
+        <w:jc w:val="both"/>
         <w:rPr>
           <w:rFonts w:cstheme="minorHAnsi"/>
           <w:b/>
@@ -980,6 +1157,7 @@
           <w:ilvl w:val="0"/>
           <w:numId w:val="23"/>
         </w:numPr>
+        <w:ind w:left="426" w:hanging="426"/>
         <w:rPr>
           <w:rFonts w:cstheme="minorHAnsi"/>
           <w:b/>
@@ -1032,6 +1210,7 @@
           <w:ilvl w:val="0"/>
           <w:numId w:val="23"/>
         </w:numPr>
+        <w:ind w:left="426" w:hanging="426"/>
         <w:rPr>
           <w:rFonts w:cstheme="minorHAnsi"/>
           <w:b/>
@@ -1168,6 +1347,7 @@
           <w:ilvl w:val="0"/>
           <w:numId w:val="23"/>
         </w:numPr>
+        <w:ind w:left="426" w:hanging="426"/>
         <w:rPr>
           <w:rFonts w:cstheme="minorHAnsi"/>
           <w:b/>
@@ -1220,6 +1400,7 @@
           <w:ilvl w:val="0"/>
           <w:numId w:val="23"/>
         </w:numPr>
+        <w:ind w:left="426" w:hanging="426"/>
         <w:rPr>
           <w:rFonts w:cstheme="minorHAnsi"/>
           <w:b/>
@@ -1251,8 +1432,6 @@
           <w:lang w:val="en-US"/>
         </w:rPr>
       </w:pPr>
-      <w:bookmarkStart w:id="0" w:name="_GoBack"/>
-      <w:bookmarkEnd w:id="0"/>
     </w:p>
     <w:p>
       <w:pPr>
@@ -1403,7 +1582,7 @@
             <w:sz w:val="28"/>
             <w:szCs w:val="28"/>
           </w:rPr>
-          <w:t>2</w:t>
+          <w:t>3</w:t>
         </w:r>
         <w:r>
           <w:rPr>
@@ -1472,7 +1651,7 @@
         <v:path o:extrusionok="f" gradientshapeok="t" o:connecttype="rect"/>
         <o:lock v:ext="edit" aspectratio="t"/>
       </v:shapetype>
-      <v:shape id="_x0000_i1030" type="#_x0000_t75" style="width:11.1pt;height:11.1pt" o:bullet="t">
+      <v:shape id="_x0000_i1032" type="#_x0000_t75" style="width:10.85pt;height:10.85pt" o:bullet="t">
         <v:imagedata r:id="rId1" o:title="mso247"/>
       </v:shape>
     </w:pict>
@@ -5102,7 +5281,7 @@
 </file>
 
 <file path=customXml/itemProps1.xml><?xml version="1.0" encoding="utf-8"?>
-<ds:datastoreItem xmlns:ds="http://schemas.openxmlformats.org/officeDocument/2006/customXml" ds:itemID="{20B4246D-1509-4B87-899F-B37CD930F1D4}">
+<ds:datastoreItem xmlns:ds="http://schemas.openxmlformats.org/officeDocument/2006/customXml" ds:itemID="{B512A2E7-0E1B-4EAA-AFBD-4E1C1DBAF287}">
   <ds:schemaRefs>
     <ds:schemaRef ds:uri="http://schemas.openxmlformats.org/officeDocument/2006/bibliography"/>
   </ds:schemaRefs>

</xml_diff>

<commit_message>
fucking updated report!! xD
</commit_message>
<xml_diff>
--- a/doc/report.docx
+++ b/doc/report.docx
@@ -660,8 +660,8 @@
         <w:rPr>
           <w:rFonts w:cstheme="minorHAnsi"/>
           <w:b/>
-          <w:sz w:val="36"/>
-          <w:szCs w:val="36"/>
+          <w:sz w:val="24"/>
+          <w:szCs w:val="24"/>
           <w:lang w:val="en-US"/>
         </w:rPr>
       </w:pPr>
@@ -964,7 +964,7 @@
     <w:p>
       <w:pPr>
         <w:spacing w:line="360" w:lineRule="auto"/>
-        <w:ind w:firstLine="426"/>
+        <w:ind w:left="142"/>
         <w:jc w:val="both"/>
         <w:rPr>
           <w:rFonts w:cstheme="minorHAnsi"/>
@@ -983,7 +983,60 @@
           <w:rFonts w:cstheme="minorHAnsi"/>
           <w:lang w:val="en-US"/>
         </w:rPr>
-        <w:t xml:space="preserve"> asks for a system able to make a recommendation of exercises for a</w:t>
+        <w:t xml:space="preserve"> asks for a </w:t>
+      </w:r>
+      <w:r>
+        <w:rPr>
+          <w:rFonts w:cstheme="minorHAnsi"/>
+          <w:b/>
+          <w:lang w:val="en-US"/>
+        </w:rPr>
+        <w:t xml:space="preserve">system </w:t>
+      </w:r>
+      <w:r>
+        <w:rPr>
+          <w:rFonts w:cstheme="minorHAnsi"/>
+          <w:b/>
+          <w:lang w:val="en-US"/>
+        </w:rPr>
+        <w:t>for a gym chain</w:t>
+      </w:r>
+      <w:r>
+        <w:rPr>
+          <w:rFonts w:cstheme="minorHAnsi"/>
+          <w:lang w:val="en-US"/>
+        </w:rPr>
+        <w:t xml:space="preserve"> “</w:t>
+      </w:r>
+      <w:r>
+        <w:rPr>
+          <w:rFonts w:cstheme="minorHAnsi"/>
+          <w:i/>
+          <w:lang w:val="en-US"/>
+        </w:rPr>
+        <w:t xml:space="preserve">No pain, no gain” </w:t>
+      </w:r>
+      <w:r>
+        <w:rPr>
+          <w:rFonts w:cstheme="minorHAnsi"/>
+          <w:lang w:val="en-US"/>
+        </w:rPr>
+        <w:t xml:space="preserve">able to make a recommendation of </w:t>
+      </w:r>
+      <w:r>
+        <w:rPr>
+          <w:rFonts w:cstheme="minorHAnsi"/>
+          <w:b/>
+          <w:lang w:val="en-US"/>
+        </w:rPr>
+        <w:t>exercises</w:t>
+      </w:r>
+      <w:r>
+        <w:rPr>
+          <w:rFonts w:cstheme="minorHAnsi"/>
+          <w:lang w:val="en-US"/>
+        </w:rPr>
+        <w:t xml:space="preserve"> for a</w:t>
       </w:r>
       <w:r>
         <w:rPr>
@@ -997,7 +1050,7 @@
           <w:rFonts w:cstheme="minorHAnsi"/>
           <w:lang w:val="en-US"/>
         </w:rPr>
-        <w:t xml:space="preserve"> features of a person</w:t>
+        <w:t xml:space="preserve"> features of an individual</w:t>
       </w:r>
       <w:r>
         <w:rPr>
@@ -1005,6 +1058,881 @@
           <w:lang w:val="en-US"/>
         </w:rPr>
         <w:t>.</w:t>
+      </w:r>
+    </w:p>
+    <w:p>
+      <w:pPr>
+        <w:spacing w:line="360" w:lineRule="auto"/>
+        <w:ind w:left="142"/>
+        <w:jc w:val="both"/>
+        <w:rPr>
+          <w:rFonts w:cstheme="minorHAnsi"/>
+          <w:lang w:val="en-GB"/>
+        </w:rPr>
+      </w:pPr>
+      <w:r>
+        <w:rPr>
+          <w:rFonts w:cstheme="minorHAnsi"/>
+          <w:lang w:val="en-GB"/>
+        </w:rPr>
+        <w:t xml:space="preserve">The first step is to identify why </w:t>
+      </w:r>
+      <w:r>
+        <w:rPr>
+          <w:rFonts w:cstheme="minorHAnsi"/>
+          <w:lang w:val="en-GB"/>
+        </w:rPr>
+        <w:t xml:space="preserve">a knowledge based system is necessary to solve </w:t>
+      </w:r>
+      <w:r>
+        <w:rPr>
+          <w:rFonts w:cstheme="minorHAnsi"/>
+          <w:lang w:val="en-GB"/>
+        </w:rPr>
+        <w:t xml:space="preserve">the </w:t>
+      </w:r>
+      <w:r>
+        <w:rPr>
+          <w:rFonts w:cstheme="minorHAnsi"/>
+          <w:lang w:val="en-GB"/>
+        </w:rPr>
+        <w:t>problem</w:t>
+      </w:r>
+      <w:r>
+        <w:rPr>
+          <w:rFonts w:cstheme="minorHAnsi"/>
+          <w:lang w:val="en-GB"/>
+        </w:rPr>
+        <w:t xml:space="preserve">. The reasons for this are that the system has to offer flexibility with </w:t>
+      </w:r>
+      <w:r>
+        <w:rPr>
+          <w:rFonts w:cstheme="minorHAnsi"/>
+          <w:lang w:val="en-GB"/>
+        </w:rPr>
+        <w:t>a lot of</w:t>
+      </w:r>
+      <w:r>
+        <w:rPr>
+          <w:rFonts w:cstheme="minorHAnsi"/>
+          <w:lang w:val="en-GB"/>
+        </w:rPr>
+        <w:t xml:space="preserve"> information, </w:t>
+      </w:r>
+      <w:r>
+        <w:rPr>
+          <w:rFonts w:cstheme="minorHAnsi"/>
+          <w:lang w:val="en-GB"/>
+        </w:rPr>
+        <w:t>simulating</w:t>
+      </w:r>
+      <w:r>
+        <w:rPr>
+          <w:rFonts w:cstheme="minorHAnsi"/>
+          <w:lang w:val="en-GB"/>
+        </w:rPr>
+        <w:t xml:space="preserve"> a rational behaviour </w:t>
+      </w:r>
+      <w:r>
+        <w:rPr>
+          <w:rFonts w:cstheme="minorHAnsi"/>
+          <w:lang w:val="en-GB"/>
+        </w:rPr>
+        <w:t>based on the observations. In the same way</w:t>
+      </w:r>
+      <w:r>
+        <w:rPr>
+          <w:rFonts w:cstheme="minorHAnsi"/>
+          <w:lang w:val="en-GB"/>
+        </w:rPr>
+        <w:t>,</w:t>
+      </w:r>
+      <w:r>
+        <w:rPr>
+          <w:rFonts w:cstheme="minorHAnsi"/>
+          <w:lang w:val="en-GB"/>
+        </w:rPr>
+        <w:t xml:space="preserve"> </w:t>
+      </w:r>
+      <w:r>
+        <w:rPr>
+          <w:rFonts w:cstheme="minorHAnsi"/>
+          <w:lang w:val="en-GB"/>
+        </w:rPr>
+        <w:t>th</w:t>
+      </w:r>
+      <w:r>
+        <w:rPr>
+          <w:rFonts w:cstheme="minorHAnsi"/>
+          <w:lang w:val="en-GB"/>
+        </w:rPr>
+        <w:t xml:space="preserve">e system should suit to the </w:t>
+      </w:r>
+      <w:r>
+        <w:rPr>
+          <w:rFonts w:cstheme="minorHAnsi"/>
+          <w:lang w:val="en-GB"/>
+        </w:rPr>
+        <w:t>individual</w:t>
+      </w:r>
+      <w:r>
+        <w:rPr>
+          <w:rFonts w:cstheme="minorHAnsi"/>
+          <w:lang w:val="en-GB"/>
+        </w:rPr>
+        <w:t xml:space="preserve"> </w:t>
+      </w:r>
+      <w:r>
+        <w:rPr>
+          <w:rFonts w:cstheme="minorHAnsi"/>
+          <w:lang w:val="en-GB"/>
+        </w:rPr>
+        <w:t>and learn about it</w:t>
+      </w:r>
+      <w:r>
+        <w:rPr>
+          <w:rFonts w:cstheme="minorHAnsi"/>
+          <w:lang w:val="en-GB"/>
+        </w:rPr>
+        <w:t xml:space="preserve">: </w:t>
+      </w:r>
+      <w:r>
+        <w:rPr>
+          <w:rFonts w:cstheme="minorHAnsi"/>
+          <w:lang w:val="en-GB"/>
+        </w:rPr>
+        <w:t>his</w:t>
+      </w:r>
+      <w:r>
+        <w:rPr>
+          <w:rFonts w:cstheme="minorHAnsi"/>
+          <w:lang w:val="en-GB"/>
+        </w:rPr>
+        <w:t xml:space="preserve"> profile, interests or goals, problems, weight, height… in order to </w:t>
+      </w:r>
+      <w:r>
+        <w:rPr>
+          <w:rFonts w:cstheme="minorHAnsi"/>
+          <w:lang w:val="en-GB"/>
+        </w:rPr>
+        <w:t>give the proper program for him</w:t>
+      </w:r>
+      <w:r>
+        <w:rPr>
+          <w:rFonts w:cstheme="minorHAnsi"/>
+          <w:lang w:val="en-GB"/>
+        </w:rPr>
+        <w:t>.</w:t>
+      </w:r>
+    </w:p>
+    <w:p>
+      <w:pPr>
+        <w:spacing w:line="360" w:lineRule="auto"/>
+        <w:ind w:left="142"/>
+        <w:jc w:val="both"/>
+        <w:rPr>
+          <w:rFonts w:cstheme="minorHAnsi"/>
+          <w:lang w:val="en-GB"/>
+        </w:rPr>
+      </w:pPr>
+      <w:r>
+        <w:rPr>
+          <w:rFonts w:cstheme="minorHAnsi"/>
+          <w:lang w:val="en-GB"/>
+        </w:rPr>
+        <w:t>The ideal ‘expert’ for this system would be a trainer or a physical educator that could explain us the set of restrictions and relations among the physical features of people and their exercises. However, we used our knowledge about this issue and our doubts have been solved by looking for them in internet and by professors. Thus, these three have been the experts for this system.</w:t>
+      </w:r>
+    </w:p>
+    <w:p>
+      <w:pPr>
+        <w:spacing w:line="360" w:lineRule="auto"/>
+        <w:jc w:val="both"/>
+        <w:rPr>
+          <w:rFonts w:cstheme="minorHAnsi"/>
+          <w:lang w:val="en-GB"/>
+        </w:rPr>
+      </w:pPr>
+    </w:p>
+    <w:p>
+      <w:pPr>
+        <w:spacing w:line="360" w:lineRule="auto"/>
+        <w:jc w:val="both"/>
+        <w:rPr>
+          <w:rFonts w:cstheme="minorHAnsi"/>
+          <w:lang w:val="en-GB"/>
+        </w:rPr>
+      </w:pPr>
+    </w:p>
+    <w:p>
+      <w:pPr>
+        <w:spacing w:line="360" w:lineRule="auto"/>
+        <w:jc w:val="both"/>
+        <w:rPr>
+          <w:rFonts w:cstheme="minorHAnsi"/>
+          <w:b/>
+          <w:sz w:val="28"/>
+          <w:szCs w:val="28"/>
+          <w:u w:val="single"/>
+          <w:lang w:val="en-GB"/>
+        </w:rPr>
+      </w:pPr>
+      <w:r>
+        <w:rPr>
+          <w:rFonts w:cstheme="minorHAnsi"/>
+          <w:b/>
+          <w:sz w:val="28"/>
+          <w:szCs w:val="28"/>
+          <w:u w:val="single"/>
+          <w:lang w:val="en-GB"/>
+        </w:rPr>
+        <w:t>Description</w:t>
+      </w:r>
+      <w:r>
+        <w:rPr>
+          <w:rFonts w:cstheme="minorHAnsi"/>
+          <w:b/>
+          <w:sz w:val="28"/>
+          <w:szCs w:val="28"/>
+          <w:u w:val="single"/>
+          <w:lang w:val="en-GB"/>
+        </w:rPr>
+        <w:t>:</w:t>
+      </w:r>
+    </w:p>
+    <w:p>
+      <w:pPr>
+        <w:spacing w:line="360" w:lineRule="auto"/>
+        <w:jc w:val="both"/>
+        <w:rPr>
+          <w:rFonts w:cstheme="minorHAnsi"/>
+          <w:b/>
+          <w:sz w:val="28"/>
+          <w:szCs w:val="28"/>
+          <w:u w:val="single"/>
+          <w:lang w:val="en-GB"/>
+        </w:rPr>
+      </w:pPr>
+    </w:p>
+    <w:p>
+      <w:pPr>
+        <w:spacing w:line="360" w:lineRule="auto"/>
+        <w:ind w:left="142"/>
+        <w:jc w:val="both"/>
+        <w:rPr>
+          <w:rFonts w:cstheme="minorHAnsi"/>
+          <w:lang w:val="en-GB"/>
+        </w:rPr>
+      </w:pPr>
+      <w:r>
+        <w:rPr>
+          <w:rFonts w:cstheme="minorHAnsi"/>
+          <w:lang w:val="en-GB"/>
+        </w:rPr>
+        <w:t xml:space="preserve">The problem can be described as 3 general steps: asking and obtaining knowledge of </w:t>
+      </w:r>
+      <w:r>
+        <w:rPr>
+          <w:rFonts w:cstheme="minorHAnsi"/>
+          <w:lang w:val="en-GB"/>
+        </w:rPr>
+        <w:t>the individual</w:t>
+      </w:r>
+      <w:r>
+        <w:rPr>
+          <w:rFonts w:cstheme="minorHAnsi"/>
+          <w:lang w:val="en-GB"/>
+        </w:rPr>
+        <w:t xml:space="preserve">, </w:t>
+      </w:r>
+      <w:r>
+        <w:rPr>
+          <w:rFonts w:cstheme="minorHAnsi"/>
+          <w:lang w:val="en-GB"/>
+        </w:rPr>
+        <w:t>analyse the individual and the exercises appropriated for him and mount the schedule for a week depending on his daily time of dedication</w:t>
+      </w:r>
+      <w:r>
+        <w:rPr>
+          <w:rFonts w:cstheme="minorHAnsi"/>
+          <w:lang w:val="en-GB"/>
+        </w:rPr>
+        <w:t>.</w:t>
+      </w:r>
+      <w:r>
+        <w:rPr>
+          <w:rFonts w:cstheme="minorHAnsi"/>
+          <w:lang w:val="en-GB"/>
+        </w:rPr>
+        <w:t xml:space="preserve"> </w:t>
+      </w:r>
+    </w:p>
+    <w:p>
+      <w:pPr>
+        <w:pStyle w:val="Prrafodelista"/>
+        <w:numPr>
+          <w:ilvl w:val="0"/>
+          <w:numId w:val="24"/>
+        </w:numPr>
+        <w:spacing w:line="360" w:lineRule="auto"/>
+        <w:ind w:left="567" w:hanging="425"/>
+        <w:jc w:val="both"/>
+        <w:rPr>
+          <w:rFonts w:cstheme="minorHAnsi"/>
+          <w:sz w:val="24"/>
+          <w:szCs w:val="24"/>
+          <w:u w:val="single"/>
+          <w:lang w:val="en-GB"/>
+        </w:rPr>
+      </w:pPr>
+      <w:r>
+        <w:rPr>
+          <w:rFonts w:cstheme="minorHAnsi"/>
+          <w:sz w:val="24"/>
+          <w:szCs w:val="24"/>
+          <w:u w:val="single"/>
+          <w:lang w:val="en-GB"/>
+        </w:rPr>
+        <w:t>Asking and obtaining knowledge of the individual</w:t>
+      </w:r>
+    </w:p>
+    <w:p>
+      <w:pPr>
+        <w:pStyle w:val="Prrafodelista"/>
+        <w:spacing w:line="360" w:lineRule="auto"/>
+        <w:ind w:left="567"/>
+        <w:jc w:val="both"/>
+        <w:rPr>
+          <w:rFonts w:cstheme="minorHAnsi"/>
+          <w:sz w:val="24"/>
+          <w:szCs w:val="24"/>
+          <w:u w:val="single"/>
+          <w:lang w:val="en-GB"/>
+        </w:rPr>
+      </w:pPr>
+    </w:p>
+    <w:p>
+      <w:pPr>
+        <w:pStyle w:val="Prrafodelista"/>
+        <w:spacing w:line="360" w:lineRule="auto"/>
+        <w:ind w:left="426"/>
+        <w:jc w:val="both"/>
+        <w:rPr>
+          <w:rFonts w:cstheme="minorHAnsi"/>
+          <w:lang w:val="en-GB"/>
+        </w:rPr>
+      </w:pPr>
+      <w:r>
+        <w:rPr>
+          <w:rFonts w:cstheme="minorHAnsi"/>
+          <w:lang w:val="en-GB"/>
+        </w:rPr>
+        <w:t xml:space="preserve">In this step, two kinds of data can be </w:t>
+      </w:r>
+      <w:r>
+        <w:rPr>
+          <w:rFonts w:cstheme="minorHAnsi"/>
+          <w:lang w:val="en-GB"/>
+        </w:rPr>
+        <w:t>differentiated.</w:t>
+      </w:r>
+    </w:p>
+    <w:p>
+      <w:pPr>
+        <w:pStyle w:val="Prrafodelista"/>
+        <w:spacing w:line="360" w:lineRule="auto"/>
+        <w:ind w:left="426"/>
+        <w:jc w:val="both"/>
+        <w:rPr>
+          <w:rFonts w:cstheme="minorHAnsi"/>
+          <w:lang w:val="en-GB"/>
+        </w:rPr>
+      </w:pPr>
+    </w:p>
+    <w:p>
+      <w:pPr>
+        <w:spacing w:line="360" w:lineRule="auto"/>
+        <w:ind w:left="426"/>
+        <w:jc w:val="both"/>
+        <w:rPr>
+          <w:rFonts w:cstheme="minorHAnsi"/>
+          <w:lang w:val="en-GB"/>
+        </w:rPr>
+      </w:pPr>
+      <w:r>
+        <w:rPr>
+          <w:rFonts w:cstheme="minorHAnsi"/>
+          <w:b/>
+          <w:u w:val="single"/>
+          <w:lang w:val="en-GB"/>
+        </w:rPr>
+        <w:t>Non-informative data:</w:t>
+      </w:r>
+      <w:r>
+        <w:rPr>
+          <w:rFonts w:cstheme="minorHAnsi"/>
+          <w:lang w:val="en-GB"/>
+        </w:rPr>
+        <w:t xml:space="preserve"> The data which is asked by intuition or complete the data, but don’t give </w:t>
+      </w:r>
+      <w:r>
+        <w:rPr>
+          <w:rFonts w:cstheme="minorHAnsi"/>
+          <w:lang w:val="en-GB"/>
+        </w:rPr>
+        <w:t>information to be treated by KBS.</w:t>
+      </w:r>
+    </w:p>
+    <w:p>
+      <w:pPr>
+        <w:pStyle w:val="Prrafodelista"/>
+        <w:numPr>
+          <w:ilvl w:val="0"/>
+          <w:numId w:val="25"/>
+        </w:numPr>
+        <w:spacing w:line="360" w:lineRule="auto"/>
+        <w:ind w:left="1134"/>
+        <w:jc w:val="both"/>
+        <w:rPr>
+          <w:rFonts w:cstheme="minorHAnsi"/>
+          <w:u w:val="single"/>
+          <w:lang w:val="en-GB"/>
+        </w:rPr>
+      </w:pPr>
+      <w:r>
+        <w:rPr>
+          <w:rFonts w:cstheme="minorHAnsi"/>
+          <w:lang w:val="en-GB"/>
+        </w:rPr>
+        <w:t xml:space="preserve">Some </w:t>
+      </w:r>
+      <w:r>
+        <w:rPr>
+          <w:rFonts w:cstheme="minorHAnsi"/>
+          <w:lang w:val="en-GB"/>
+        </w:rPr>
+        <w:t>p</w:t>
+      </w:r>
+      <w:r>
+        <w:rPr>
+          <w:rFonts w:cstheme="minorHAnsi"/>
+          <w:lang w:val="en-GB"/>
+        </w:rPr>
+        <w:t>ersona</w:t>
+      </w:r>
+      <w:r>
+        <w:rPr>
+          <w:rFonts w:cstheme="minorHAnsi"/>
+          <w:lang w:val="en-GB"/>
+        </w:rPr>
+        <w:t>l data like the name or last name.</w:t>
+      </w:r>
+    </w:p>
+    <w:p>
+      <w:pPr>
+        <w:spacing w:line="360" w:lineRule="auto"/>
+        <w:ind w:left="426"/>
+        <w:jc w:val="both"/>
+        <w:rPr>
+          <w:rFonts w:cstheme="minorHAnsi"/>
+          <w:lang w:val="en-GB"/>
+        </w:rPr>
+      </w:pPr>
+      <w:r>
+        <w:rPr>
+          <w:rFonts w:cstheme="minorHAnsi"/>
+          <w:b/>
+          <w:u w:val="single"/>
+          <w:lang w:val="en-GB"/>
+        </w:rPr>
+        <w:lastRenderedPageBreak/>
+        <w:t>Informative data:</w:t>
+      </w:r>
+      <w:r>
+        <w:rPr>
+          <w:rFonts w:cstheme="minorHAnsi"/>
+          <w:lang w:val="en-GB"/>
+        </w:rPr>
+        <w:t xml:space="preserve"> The data will be treated by the KBS to make the next steps. These data will give information about the constraints for the individual to assign or reject the set of exercises</w:t>
+      </w:r>
+      <w:r>
+        <w:rPr>
+          <w:rFonts w:cstheme="minorHAnsi"/>
+          <w:lang w:val="en-GB"/>
+        </w:rPr>
+        <w:t xml:space="preserve"> which the gym provides</w:t>
+      </w:r>
+      <w:r>
+        <w:rPr>
+          <w:rFonts w:cstheme="minorHAnsi"/>
+          <w:lang w:val="en-GB"/>
+        </w:rPr>
+        <w:t>.</w:t>
+      </w:r>
+    </w:p>
+    <w:p>
+      <w:pPr>
+        <w:pStyle w:val="Prrafodelista"/>
+        <w:numPr>
+          <w:ilvl w:val="0"/>
+          <w:numId w:val="25"/>
+        </w:numPr>
+        <w:spacing w:line="360" w:lineRule="auto"/>
+        <w:ind w:left="1134"/>
+        <w:jc w:val="both"/>
+        <w:rPr>
+          <w:rFonts w:cstheme="minorHAnsi"/>
+          <w:b/>
+          <w:u w:val="single"/>
+          <w:lang w:val="en-GB"/>
+        </w:rPr>
+      </w:pPr>
+      <w:r>
+        <w:rPr>
+          <w:rFonts w:cstheme="minorHAnsi"/>
+          <w:lang w:val="en-GB"/>
+        </w:rPr>
+        <w:t>Rest of personal data</w:t>
+      </w:r>
+      <w:r>
+        <w:rPr>
+          <w:rFonts w:cstheme="minorHAnsi"/>
+          <w:lang w:val="en-GB"/>
+        </w:rPr>
+        <w:t xml:space="preserve"> like the age, which give us information about if the individual is young or old.</w:t>
+      </w:r>
+    </w:p>
+    <w:p>
+      <w:pPr>
+        <w:pStyle w:val="Prrafodelista"/>
+        <w:numPr>
+          <w:ilvl w:val="0"/>
+          <w:numId w:val="25"/>
+        </w:numPr>
+        <w:spacing w:line="360" w:lineRule="auto"/>
+        <w:ind w:left="1134"/>
+        <w:jc w:val="both"/>
+        <w:rPr>
+          <w:rFonts w:cstheme="minorHAnsi"/>
+          <w:b/>
+          <w:u w:val="single"/>
+          <w:lang w:val="en-GB"/>
+        </w:rPr>
+      </w:pPr>
+      <w:r>
+        <w:rPr>
+          <w:rFonts w:cstheme="minorHAnsi"/>
+          <w:lang w:val="en-GB"/>
+        </w:rPr>
+        <w:t>Goals or motivations of the individual to go to the gym.</w:t>
+      </w:r>
+    </w:p>
+    <w:p>
+      <w:pPr>
+        <w:pStyle w:val="Prrafodelista"/>
+        <w:numPr>
+          <w:ilvl w:val="0"/>
+          <w:numId w:val="25"/>
+        </w:numPr>
+        <w:spacing w:line="360" w:lineRule="auto"/>
+        <w:ind w:left="1134"/>
+        <w:jc w:val="both"/>
+        <w:rPr>
+          <w:rFonts w:cstheme="minorHAnsi"/>
+          <w:b/>
+          <w:u w:val="single"/>
+          <w:lang w:val="en-GB"/>
+        </w:rPr>
+      </w:pPr>
+      <w:r>
+        <w:rPr>
+          <w:rFonts w:cstheme="minorHAnsi"/>
+          <w:lang w:val="en-GB"/>
+        </w:rPr>
+        <w:t>Routine or habits</w:t>
+      </w:r>
+      <w:r>
+        <w:rPr>
+          <w:rFonts w:cstheme="minorHAnsi"/>
+          <w:lang w:val="en-GB"/>
+        </w:rPr>
+        <w:t xml:space="preserve"> </w:t>
+      </w:r>
+      <w:r>
+        <w:rPr>
+          <w:rFonts w:cstheme="minorHAnsi"/>
+          <w:lang w:val="en-GB"/>
+        </w:rPr>
+        <w:t xml:space="preserve">that the individual has </w:t>
+      </w:r>
+      <w:r>
+        <w:rPr>
+          <w:rFonts w:cstheme="minorHAnsi"/>
+          <w:lang w:val="en-GB"/>
+        </w:rPr>
+        <w:t>and their characteristics</w:t>
+      </w:r>
+      <w:r>
+        <w:rPr>
+          <w:rFonts w:cstheme="minorHAnsi"/>
+          <w:lang w:val="en-GB"/>
+        </w:rPr>
+        <w:t xml:space="preserve"> which can cover some of the exercises and give us an idea of the initial difficulty or intensity for the individual.</w:t>
+      </w:r>
+    </w:p>
+    <w:p>
+      <w:pPr>
+        <w:pStyle w:val="Prrafodelista"/>
+        <w:numPr>
+          <w:ilvl w:val="0"/>
+          <w:numId w:val="25"/>
+        </w:numPr>
+        <w:spacing w:line="360" w:lineRule="auto"/>
+        <w:ind w:left="1134"/>
+        <w:jc w:val="both"/>
+        <w:rPr>
+          <w:rFonts w:cstheme="minorHAnsi"/>
+          <w:b/>
+          <w:u w:val="single"/>
+          <w:lang w:val="en-GB"/>
+        </w:rPr>
+      </w:pPr>
+      <w:r>
+        <w:rPr>
+          <w:rFonts w:cstheme="minorHAnsi"/>
+          <w:lang w:val="en-GB"/>
+        </w:rPr>
+        <w:t>Physical features like the height, weight.</w:t>
+      </w:r>
+    </w:p>
+    <w:p>
+      <w:pPr>
+        <w:pStyle w:val="Prrafodelista"/>
+        <w:numPr>
+          <w:ilvl w:val="0"/>
+          <w:numId w:val="25"/>
+        </w:numPr>
+        <w:spacing w:line="360" w:lineRule="auto"/>
+        <w:ind w:left="1134"/>
+        <w:jc w:val="both"/>
+        <w:rPr>
+          <w:rFonts w:cstheme="minorHAnsi"/>
+          <w:b/>
+          <w:u w:val="single"/>
+          <w:lang w:val="en-GB"/>
+        </w:rPr>
+      </w:pPr>
+      <w:r>
+        <w:rPr>
+          <w:rFonts w:cstheme="minorHAnsi"/>
+          <w:lang w:val="en-GB"/>
+        </w:rPr>
+        <w:t>Maximum and minimum pressure and information about the individual problems with his diet.</w:t>
+      </w:r>
+    </w:p>
+    <w:p>
+      <w:pPr>
+        <w:pStyle w:val="Prrafodelista"/>
+        <w:numPr>
+          <w:ilvl w:val="0"/>
+          <w:numId w:val="25"/>
+        </w:numPr>
+        <w:spacing w:line="360" w:lineRule="auto"/>
+        <w:ind w:left="1134"/>
+        <w:jc w:val="both"/>
+        <w:rPr>
+          <w:rFonts w:cstheme="minorHAnsi"/>
+          <w:b/>
+          <w:u w:val="single"/>
+          <w:lang w:val="en-GB"/>
+        </w:rPr>
+      </w:pPr>
+      <w:r>
+        <w:rPr>
+          <w:rFonts w:cstheme="minorHAnsi"/>
+          <w:lang w:val="en-GB"/>
+        </w:rPr>
+        <w:t xml:space="preserve">Temporal or fixed incapacity </w:t>
+      </w:r>
+      <w:r>
+        <w:rPr>
+          <w:rFonts w:cstheme="minorHAnsi"/>
+          <w:lang w:val="en-GB"/>
+        </w:rPr>
+        <w:t>of the individual to do some exercises: lesions, mobility problems…</w:t>
+      </w:r>
+    </w:p>
+    <w:p>
+      <w:pPr>
+        <w:pStyle w:val="Prrafodelista"/>
+        <w:numPr>
+          <w:ilvl w:val="0"/>
+          <w:numId w:val="25"/>
+        </w:numPr>
+        <w:spacing w:line="360" w:lineRule="auto"/>
+        <w:ind w:left="1134"/>
+        <w:jc w:val="both"/>
+        <w:rPr>
+          <w:rFonts w:cstheme="minorHAnsi"/>
+          <w:b/>
+          <w:u w:val="single"/>
+          <w:lang w:val="en-GB"/>
+        </w:rPr>
+      </w:pPr>
+      <w:r>
+        <w:rPr>
+          <w:rFonts w:cstheme="minorHAnsi"/>
+          <w:lang w:val="en-GB"/>
+        </w:rPr>
+        <w:t>Results of a mandatory test which the individual has to do, asking for his tiredness sensation, dizziness, muscular tension and his pulsations per minute that are calculated by a machine.</w:t>
+      </w:r>
+    </w:p>
+    <w:p>
+      <w:pPr>
+        <w:pStyle w:val="Prrafodelista"/>
+        <w:numPr>
+          <w:ilvl w:val="0"/>
+          <w:numId w:val="25"/>
+        </w:numPr>
+        <w:spacing w:line="360" w:lineRule="auto"/>
+        <w:ind w:left="1134"/>
+        <w:jc w:val="both"/>
+        <w:rPr>
+          <w:rFonts w:cstheme="minorHAnsi"/>
+          <w:b/>
+          <w:u w:val="single"/>
+          <w:lang w:val="en-GB"/>
+        </w:rPr>
+      </w:pPr>
+      <w:r>
+        <w:rPr>
+          <w:rFonts w:cstheme="minorHAnsi"/>
+          <w:lang w:val="en-GB"/>
+        </w:rPr>
+        <w:t>Daily</w:t>
+      </w:r>
+      <w:r>
+        <w:rPr>
+          <w:rFonts w:cstheme="minorHAnsi"/>
+          <w:lang w:val="en-GB"/>
+        </w:rPr>
+        <w:t xml:space="preserve"> dedication </w:t>
+      </w:r>
+      <w:r>
+        <w:rPr>
+          <w:rFonts w:cstheme="minorHAnsi"/>
+          <w:lang w:val="en-GB"/>
+        </w:rPr>
+        <w:t>of the individual in the gym.</w:t>
+      </w:r>
+    </w:p>
+    <w:p>
+      <w:pPr>
+        <w:pStyle w:val="Prrafodelista"/>
+        <w:spacing w:line="360" w:lineRule="auto"/>
+        <w:ind w:left="1134"/>
+        <w:jc w:val="both"/>
+        <w:rPr>
+          <w:rFonts w:cstheme="minorHAnsi"/>
+          <w:b/>
+          <w:u w:val="single"/>
+          <w:lang w:val="en-GB"/>
+        </w:rPr>
+      </w:pPr>
+    </w:p>
+    <w:p>
+      <w:pPr>
+        <w:pStyle w:val="Prrafodelista"/>
+        <w:numPr>
+          <w:ilvl w:val="0"/>
+          <w:numId w:val="24"/>
+        </w:numPr>
+        <w:spacing w:line="360" w:lineRule="auto"/>
+        <w:ind w:left="567" w:hanging="425"/>
+        <w:jc w:val="both"/>
+        <w:rPr>
+          <w:rFonts w:cstheme="minorHAnsi"/>
+          <w:sz w:val="24"/>
+          <w:szCs w:val="24"/>
+          <w:u w:val="single"/>
+          <w:lang w:val="en-GB"/>
+        </w:rPr>
+      </w:pPr>
+      <w:r>
+        <w:rPr>
+          <w:rFonts w:cstheme="minorHAnsi"/>
+          <w:sz w:val="24"/>
+          <w:szCs w:val="24"/>
+          <w:u w:val="single"/>
+          <w:lang w:val="en-GB"/>
+        </w:rPr>
+        <w:t>Analy</w:t>
+      </w:r>
+      <w:r>
+        <w:rPr>
+          <w:rFonts w:cstheme="minorHAnsi"/>
+          <w:sz w:val="24"/>
+          <w:szCs w:val="24"/>
+          <w:u w:val="single"/>
+          <w:lang w:val="en-GB"/>
+        </w:rPr>
+        <w:t>s</w:t>
+      </w:r>
+      <w:r>
+        <w:rPr>
+          <w:rFonts w:cstheme="minorHAnsi"/>
+          <w:sz w:val="24"/>
+          <w:szCs w:val="24"/>
+          <w:u w:val="single"/>
+          <w:lang w:val="en-GB"/>
+        </w:rPr>
+        <w:t>e the individual and the exercises appropriated for him</w:t>
+      </w:r>
+    </w:p>
+    <w:p>
+      <w:pPr>
+        <w:pStyle w:val="Prrafodelista"/>
+        <w:numPr>
+          <w:ilvl w:val="0"/>
+          <w:numId w:val="26"/>
+        </w:numPr>
+        <w:spacing w:line="360" w:lineRule="auto"/>
+        <w:ind w:left="1134"/>
+        <w:jc w:val="both"/>
+        <w:rPr>
+          <w:rFonts w:cstheme="minorHAnsi"/>
+          <w:lang w:val="en-GB"/>
+        </w:rPr>
+      </w:pPr>
+      <w:bookmarkStart w:id="0" w:name="_GoBack"/>
+      <w:bookmarkEnd w:id="0"/>
+    </w:p>
+    <w:p>
+      <w:pPr>
+        <w:pStyle w:val="Prrafodelista"/>
+        <w:numPr>
+          <w:ilvl w:val="0"/>
+          <w:numId w:val="24"/>
+        </w:numPr>
+        <w:spacing w:line="360" w:lineRule="auto"/>
+        <w:ind w:left="567" w:hanging="425"/>
+        <w:jc w:val="both"/>
+        <w:rPr>
+          <w:rFonts w:cstheme="minorHAnsi"/>
+          <w:sz w:val="24"/>
+          <w:szCs w:val="24"/>
+          <w:u w:val="single"/>
+          <w:lang w:val="en-GB"/>
+        </w:rPr>
+      </w:pPr>
+      <w:r>
+        <w:rPr>
+          <w:rFonts w:cstheme="minorHAnsi"/>
+          <w:sz w:val="24"/>
+          <w:szCs w:val="24"/>
+          <w:u w:val="single"/>
+          <w:lang w:val="en-GB"/>
+        </w:rPr>
+        <w:t>Mounting the schedule for a week</w:t>
       </w:r>
     </w:p>
     <w:p>
@@ -1014,71 +1942,13 @@
         <w:jc w:val="both"/>
         <w:rPr>
           <w:rFonts w:cstheme="minorHAnsi"/>
-          <w:lang w:val="en-GB"/>
-        </w:rPr>
-      </w:pPr>
-      <w:r>
-        <w:rPr>
-          <w:rFonts w:cstheme="minorHAnsi"/>
-          <w:lang w:val="en-GB"/>
-        </w:rPr>
-        <w:t xml:space="preserve">The first step is to identify why the problem can be solved by a knowledge based system. The reasons for this are that the system has to offer flexibility with </w:t>
-      </w:r>
-      <w:r>
-        <w:rPr>
-          <w:rFonts w:cstheme="minorHAnsi"/>
-          <w:lang w:val="en-GB"/>
-        </w:rPr>
-        <w:t>a lot of</w:t>
-      </w:r>
-      <w:r>
-        <w:rPr>
-          <w:rFonts w:cstheme="minorHAnsi"/>
-          <w:lang w:val="en-GB"/>
-        </w:rPr>
-        <w:t xml:space="preserve"> information, </w:t>
-      </w:r>
-      <w:r>
-        <w:rPr>
-          <w:rFonts w:cstheme="minorHAnsi"/>
-          <w:lang w:val="en-GB"/>
-        </w:rPr>
-        <w:t>simulating</w:t>
-      </w:r>
-      <w:r>
-        <w:rPr>
-          <w:rFonts w:cstheme="minorHAnsi"/>
-          <w:lang w:val="en-GB"/>
-        </w:rPr>
-        <w:t xml:space="preserve"> a rational behaviour </w:t>
-      </w:r>
-      <w:r>
-        <w:rPr>
-          <w:rFonts w:cstheme="minorHAnsi"/>
-          <w:lang w:val="en-GB"/>
-        </w:rPr>
-        <w:t>based on the observations. In the same way the system has to adapt to the person and learn about it</w:t>
-      </w:r>
-      <w:r>
-        <w:rPr>
-          <w:rFonts w:cstheme="minorHAnsi"/>
-          <w:lang w:val="en-GB"/>
-        </w:rPr>
-        <w:t>: the profile, interests or goals, problems, weight, height… in order to give the proper program for the person.</w:t>
-      </w:r>
-    </w:p>
-    <w:p>
-      <w:pPr>
-        <w:spacing w:line="360" w:lineRule="auto"/>
-        <w:ind w:firstLine="426"/>
-        <w:jc w:val="both"/>
-        <w:rPr>
-          <w:rFonts w:cstheme="minorHAnsi"/>
-          <w:lang w:val="en-GB"/>
-        </w:rPr>
-      </w:pPr>
-      <w:bookmarkStart w:id="0" w:name="_GoBack"/>
-      <w:bookmarkEnd w:id="0"/>
+          <w:b/>
+          <w:sz w:val="28"/>
+          <w:szCs w:val="28"/>
+          <w:u w:val="single"/>
+          <w:lang w:val="en-GB"/>
+        </w:rPr>
+      </w:pPr>
     </w:p>
     <w:p>
       <w:pPr>
@@ -1582,7 +2452,7 @@
             <w:sz w:val="28"/>
             <w:szCs w:val="28"/>
           </w:rPr>
-          <w:t>3</w:t>
+          <w:t>4</w:t>
         </w:r>
         <w:r>
           <w:rPr>
@@ -1651,7 +2521,7 @@
         <v:path o:extrusionok="f" gradientshapeok="t" o:connecttype="rect"/>
         <o:lock v:ext="edit" aspectratio="t"/>
       </v:shapetype>
-      <v:shape id="_x0000_i1032" type="#_x0000_t75" style="width:10.85pt;height:10.85pt" o:bullet="t">
+      <v:shape id="_x0000_i1053" type="#_x0000_t75" style="width:11.1pt;height:11.1pt" o:bullet="t">
         <v:imagedata r:id="rId1" o:title="mso247"/>
       </v:shape>
     </w:pict>
@@ -1770,6 +2640,119 @@
     </w:lvl>
   </w:abstractNum>
   <w:abstractNum w:abstractNumId="1">
+    <w:nsid w:val="066B6421"/>
+    <w:multiLevelType w:val="hybridMultilevel"/>
+    <w:tmpl w:val="1526D5FE"/>
+    <w:lvl w:ilvl="0" w:tplc="0C0A0001">
+      <w:start w:val="1"/>
+      <w:numFmt w:val="bullet"/>
+      <w:lvlText w:val=""/>
+      <w:lvlJc w:val="left"/>
+      <w:pPr>
+        <w:ind w:left="1287" w:hanging="360"/>
+      </w:pPr>
+      <w:rPr>
+        <w:rFonts w:ascii="Symbol" w:hAnsi="Symbol" w:hint="default"/>
+      </w:rPr>
+    </w:lvl>
+    <w:lvl w:ilvl="1" w:tplc="0C0A0003" w:tentative="1">
+      <w:start w:val="1"/>
+      <w:numFmt w:val="bullet"/>
+      <w:lvlText w:val="o"/>
+      <w:lvlJc w:val="left"/>
+      <w:pPr>
+        <w:ind w:left="2007" w:hanging="360"/>
+      </w:pPr>
+      <w:rPr>
+        <w:rFonts w:ascii="Courier New" w:hAnsi="Courier New" w:cs="Courier New" w:hint="default"/>
+      </w:rPr>
+    </w:lvl>
+    <w:lvl w:ilvl="2" w:tplc="0C0A0005" w:tentative="1">
+      <w:start w:val="1"/>
+      <w:numFmt w:val="bullet"/>
+      <w:lvlText w:val=""/>
+      <w:lvlJc w:val="left"/>
+      <w:pPr>
+        <w:ind w:left="2727" w:hanging="360"/>
+      </w:pPr>
+      <w:rPr>
+        <w:rFonts w:ascii="Wingdings" w:hAnsi="Wingdings" w:hint="default"/>
+      </w:rPr>
+    </w:lvl>
+    <w:lvl w:ilvl="3" w:tplc="0C0A0001" w:tentative="1">
+      <w:start w:val="1"/>
+      <w:numFmt w:val="bullet"/>
+      <w:lvlText w:val=""/>
+      <w:lvlJc w:val="left"/>
+      <w:pPr>
+        <w:ind w:left="3447" w:hanging="360"/>
+      </w:pPr>
+      <w:rPr>
+        <w:rFonts w:ascii="Symbol" w:hAnsi="Symbol" w:hint="default"/>
+      </w:rPr>
+    </w:lvl>
+    <w:lvl w:ilvl="4" w:tplc="0C0A0003" w:tentative="1">
+      <w:start w:val="1"/>
+      <w:numFmt w:val="bullet"/>
+      <w:lvlText w:val="o"/>
+      <w:lvlJc w:val="left"/>
+      <w:pPr>
+        <w:ind w:left="4167" w:hanging="360"/>
+      </w:pPr>
+      <w:rPr>
+        <w:rFonts w:ascii="Courier New" w:hAnsi="Courier New" w:cs="Courier New" w:hint="default"/>
+      </w:rPr>
+    </w:lvl>
+    <w:lvl w:ilvl="5" w:tplc="0C0A0005" w:tentative="1">
+      <w:start w:val="1"/>
+      <w:numFmt w:val="bullet"/>
+      <w:lvlText w:val=""/>
+      <w:lvlJc w:val="left"/>
+      <w:pPr>
+        <w:ind w:left="4887" w:hanging="360"/>
+      </w:pPr>
+      <w:rPr>
+        <w:rFonts w:ascii="Wingdings" w:hAnsi="Wingdings" w:hint="default"/>
+      </w:rPr>
+    </w:lvl>
+    <w:lvl w:ilvl="6" w:tplc="0C0A0001" w:tentative="1">
+      <w:start w:val="1"/>
+      <w:numFmt w:val="bullet"/>
+      <w:lvlText w:val=""/>
+      <w:lvlJc w:val="left"/>
+      <w:pPr>
+        <w:ind w:left="5607" w:hanging="360"/>
+      </w:pPr>
+      <w:rPr>
+        <w:rFonts w:ascii="Symbol" w:hAnsi="Symbol" w:hint="default"/>
+      </w:rPr>
+    </w:lvl>
+    <w:lvl w:ilvl="7" w:tplc="0C0A0003" w:tentative="1">
+      <w:start w:val="1"/>
+      <w:numFmt w:val="bullet"/>
+      <w:lvlText w:val="o"/>
+      <w:lvlJc w:val="left"/>
+      <w:pPr>
+        <w:ind w:left="6327" w:hanging="360"/>
+      </w:pPr>
+      <w:rPr>
+        <w:rFonts w:ascii="Courier New" w:hAnsi="Courier New" w:cs="Courier New" w:hint="default"/>
+      </w:rPr>
+    </w:lvl>
+    <w:lvl w:ilvl="8" w:tplc="0C0A0005" w:tentative="1">
+      <w:start w:val="1"/>
+      <w:numFmt w:val="bullet"/>
+      <w:lvlText w:val=""/>
+      <w:lvlJc w:val="left"/>
+      <w:pPr>
+        <w:ind w:left="7047" w:hanging="360"/>
+      </w:pPr>
+      <w:rPr>
+        <w:rFonts w:ascii="Wingdings" w:hAnsi="Wingdings" w:hint="default"/>
+      </w:rPr>
+    </w:lvl>
+  </w:abstractNum>
+  <w:abstractNum w:abstractNumId="2">
     <w:nsid w:val="09733AAC"/>
     <w:multiLevelType w:val="hybridMultilevel"/>
     <w:tmpl w:val="EE561D1A"/>
@@ -1882,7 +2865,7 @@
       </w:rPr>
     </w:lvl>
   </w:abstractNum>
-  <w:abstractNum w:abstractNumId="2">
+  <w:abstractNum w:abstractNumId="3">
     <w:nsid w:val="0BA7336B"/>
     <w:multiLevelType w:val="hybridMultilevel"/>
     <w:tmpl w:val="EE6EB638"/>
@@ -1968,7 +2951,7 @@
       </w:pPr>
     </w:lvl>
   </w:abstractNum>
-  <w:abstractNum w:abstractNumId="3">
+  <w:abstractNum w:abstractNumId="4">
     <w:nsid w:val="0BEA4ADC"/>
     <w:multiLevelType w:val="multilevel"/>
     <w:tmpl w:val="80362E06"/>
@@ -2097,7 +3080,7 @@
       </w:rPr>
     </w:lvl>
   </w:abstractNum>
-  <w:abstractNum w:abstractNumId="4">
+  <w:abstractNum w:abstractNumId="5">
     <w:nsid w:val="0D762237"/>
     <w:multiLevelType w:val="hybridMultilevel"/>
     <w:tmpl w:val="99E6A440"/>
@@ -2210,7 +3193,93 @@
       </w:rPr>
     </w:lvl>
   </w:abstractNum>
-  <w:abstractNum w:abstractNumId="5">
+  <w:abstractNum w:abstractNumId="6">
+    <w:nsid w:val="0F6546C8"/>
+    <w:multiLevelType w:val="hybridMultilevel"/>
+    <w:tmpl w:val="4DDE9050"/>
+    <w:lvl w:ilvl="0" w:tplc="0C0A000F">
+      <w:start w:val="1"/>
+      <w:numFmt w:val="decimal"/>
+      <w:lvlText w:val="%1."/>
+      <w:lvlJc w:val="left"/>
+      <w:pPr>
+        <w:ind w:left="862" w:hanging="360"/>
+      </w:pPr>
+    </w:lvl>
+    <w:lvl w:ilvl="1" w:tplc="0C0A0019" w:tentative="1">
+      <w:start w:val="1"/>
+      <w:numFmt w:val="lowerLetter"/>
+      <w:lvlText w:val="%2."/>
+      <w:lvlJc w:val="left"/>
+      <w:pPr>
+        <w:ind w:left="1582" w:hanging="360"/>
+      </w:pPr>
+    </w:lvl>
+    <w:lvl w:ilvl="2" w:tplc="0C0A001B" w:tentative="1">
+      <w:start w:val="1"/>
+      <w:numFmt w:val="lowerRoman"/>
+      <w:lvlText w:val="%3."/>
+      <w:lvlJc w:val="right"/>
+      <w:pPr>
+        <w:ind w:left="2302" w:hanging="180"/>
+      </w:pPr>
+    </w:lvl>
+    <w:lvl w:ilvl="3" w:tplc="0C0A000F" w:tentative="1">
+      <w:start w:val="1"/>
+      <w:numFmt w:val="decimal"/>
+      <w:lvlText w:val="%4."/>
+      <w:lvlJc w:val="left"/>
+      <w:pPr>
+        <w:ind w:left="3022" w:hanging="360"/>
+      </w:pPr>
+    </w:lvl>
+    <w:lvl w:ilvl="4" w:tplc="0C0A0019" w:tentative="1">
+      <w:start w:val="1"/>
+      <w:numFmt w:val="lowerLetter"/>
+      <w:lvlText w:val="%5."/>
+      <w:lvlJc w:val="left"/>
+      <w:pPr>
+        <w:ind w:left="3742" w:hanging="360"/>
+      </w:pPr>
+    </w:lvl>
+    <w:lvl w:ilvl="5" w:tplc="0C0A001B" w:tentative="1">
+      <w:start w:val="1"/>
+      <w:numFmt w:val="lowerRoman"/>
+      <w:lvlText w:val="%6."/>
+      <w:lvlJc w:val="right"/>
+      <w:pPr>
+        <w:ind w:left="4462" w:hanging="180"/>
+      </w:pPr>
+    </w:lvl>
+    <w:lvl w:ilvl="6" w:tplc="0C0A000F" w:tentative="1">
+      <w:start w:val="1"/>
+      <w:numFmt w:val="decimal"/>
+      <w:lvlText w:val="%7."/>
+      <w:lvlJc w:val="left"/>
+      <w:pPr>
+        <w:ind w:left="5182" w:hanging="360"/>
+      </w:pPr>
+    </w:lvl>
+    <w:lvl w:ilvl="7" w:tplc="0C0A0019" w:tentative="1">
+      <w:start w:val="1"/>
+      <w:numFmt w:val="lowerLetter"/>
+      <w:lvlText w:val="%8."/>
+      <w:lvlJc w:val="left"/>
+      <w:pPr>
+        <w:ind w:left="5902" w:hanging="360"/>
+      </w:pPr>
+    </w:lvl>
+    <w:lvl w:ilvl="8" w:tplc="0C0A001B" w:tentative="1">
+      <w:start w:val="1"/>
+      <w:numFmt w:val="lowerRoman"/>
+      <w:lvlText w:val="%9."/>
+      <w:lvlJc w:val="right"/>
+      <w:pPr>
+        <w:ind w:left="6622" w:hanging="180"/>
+      </w:pPr>
+    </w:lvl>
+  </w:abstractNum>
+  <w:abstractNum w:abstractNumId="7">
     <w:nsid w:val="18BB7BD1"/>
     <w:multiLevelType w:val="hybridMultilevel"/>
     <w:tmpl w:val="DE5AD5E8"/>
@@ -2323,7 +3392,7 @@
       </w:rPr>
     </w:lvl>
   </w:abstractNum>
-  <w:abstractNum w:abstractNumId="6">
+  <w:abstractNum w:abstractNumId="8">
     <w:nsid w:val="18C33908"/>
     <w:multiLevelType w:val="hybridMultilevel"/>
     <w:tmpl w:val="5ADC26B6"/>
@@ -2435,7 +3504,7 @@
       </w:rPr>
     </w:lvl>
   </w:abstractNum>
-  <w:abstractNum w:abstractNumId="7">
+  <w:abstractNum w:abstractNumId="9">
     <w:nsid w:val="1DCA0D3B"/>
     <w:multiLevelType w:val="multilevel"/>
     <w:tmpl w:val="88709EB4"/>
@@ -2557,7 +3626,7 @@
       </w:rPr>
     </w:lvl>
   </w:abstractNum>
-  <w:abstractNum w:abstractNumId="8">
+  <w:abstractNum w:abstractNumId="10">
     <w:nsid w:val="1FA11E30"/>
     <w:multiLevelType w:val="hybridMultilevel"/>
     <w:tmpl w:val="B874E174"/>
@@ -2669,7 +3738,120 @@
       </w:rPr>
     </w:lvl>
   </w:abstractNum>
-  <w:abstractNum w:abstractNumId="9">
+  <w:abstractNum w:abstractNumId="11">
+    <w:nsid w:val="22B41BCF"/>
+    <w:multiLevelType w:val="hybridMultilevel"/>
+    <w:tmpl w:val="BCCEDEFE"/>
+    <w:lvl w:ilvl="0" w:tplc="0C0A0001">
+      <w:start w:val="1"/>
+      <w:numFmt w:val="bullet"/>
+      <w:lvlText w:val=""/>
+      <w:lvlJc w:val="left"/>
+      <w:pPr>
+        <w:ind w:left="1287" w:hanging="360"/>
+      </w:pPr>
+      <w:rPr>
+        <w:rFonts w:ascii="Symbol" w:hAnsi="Symbol" w:hint="default"/>
+      </w:rPr>
+    </w:lvl>
+    <w:lvl w:ilvl="1" w:tplc="0C0A0003" w:tentative="1">
+      <w:start w:val="1"/>
+      <w:numFmt w:val="bullet"/>
+      <w:lvlText w:val="o"/>
+      <w:lvlJc w:val="left"/>
+      <w:pPr>
+        <w:ind w:left="2007" w:hanging="360"/>
+      </w:pPr>
+      <w:rPr>
+        <w:rFonts w:ascii="Courier New" w:hAnsi="Courier New" w:cs="Courier New" w:hint="default"/>
+      </w:rPr>
+    </w:lvl>
+    <w:lvl w:ilvl="2" w:tplc="0C0A0005" w:tentative="1">
+      <w:start w:val="1"/>
+      <w:numFmt w:val="bullet"/>
+      <w:lvlText w:val=""/>
+      <w:lvlJc w:val="left"/>
+      <w:pPr>
+        <w:ind w:left="2727" w:hanging="360"/>
+      </w:pPr>
+      <w:rPr>
+        <w:rFonts w:ascii="Wingdings" w:hAnsi="Wingdings" w:hint="default"/>
+      </w:rPr>
+    </w:lvl>
+    <w:lvl w:ilvl="3" w:tplc="0C0A0001" w:tentative="1">
+      <w:start w:val="1"/>
+      <w:numFmt w:val="bullet"/>
+      <w:lvlText w:val=""/>
+      <w:lvlJc w:val="left"/>
+      <w:pPr>
+        <w:ind w:left="3447" w:hanging="360"/>
+      </w:pPr>
+      <w:rPr>
+        <w:rFonts w:ascii="Symbol" w:hAnsi="Symbol" w:hint="default"/>
+      </w:rPr>
+    </w:lvl>
+    <w:lvl w:ilvl="4" w:tplc="0C0A0003" w:tentative="1">
+      <w:start w:val="1"/>
+      <w:numFmt w:val="bullet"/>
+      <w:lvlText w:val="o"/>
+      <w:lvlJc w:val="left"/>
+      <w:pPr>
+        <w:ind w:left="4167" w:hanging="360"/>
+      </w:pPr>
+      <w:rPr>
+        <w:rFonts w:ascii="Courier New" w:hAnsi="Courier New" w:cs="Courier New" w:hint="default"/>
+      </w:rPr>
+    </w:lvl>
+    <w:lvl w:ilvl="5" w:tplc="0C0A0005" w:tentative="1">
+      <w:start w:val="1"/>
+      <w:numFmt w:val="bullet"/>
+      <w:lvlText w:val=""/>
+      <w:lvlJc w:val="left"/>
+      <w:pPr>
+        <w:ind w:left="4887" w:hanging="360"/>
+      </w:pPr>
+      <w:rPr>
+        <w:rFonts w:ascii="Wingdings" w:hAnsi="Wingdings" w:hint="default"/>
+      </w:rPr>
+    </w:lvl>
+    <w:lvl w:ilvl="6" w:tplc="0C0A0001" w:tentative="1">
+      <w:start w:val="1"/>
+      <w:numFmt w:val="bullet"/>
+      <w:lvlText w:val=""/>
+      <w:lvlJc w:val="left"/>
+      <w:pPr>
+        <w:ind w:left="5607" w:hanging="360"/>
+      </w:pPr>
+      <w:rPr>
+        <w:rFonts w:ascii="Symbol" w:hAnsi="Symbol" w:hint="default"/>
+      </w:rPr>
+    </w:lvl>
+    <w:lvl w:ilvl="7" w:tplc="0C0A0003" w:tentative="1">
+      <w:start w:val="1"/>
+      <w:numFmt w:val="bullet"/>
+      <w:lvlText w:val="o"/>
+      <w:lvlJc w:val="left"/>
+      <w:pPr>
+        <w:ind w:left="6327" w:hanging="360"/>
+      </w:pPr>
+      <w:rPr>
+        <w:rFonts w:ascii="Courier New" w:hAnsi="Courier New" w:cs="Courier New" w:hint="default"/>
+      </w:rPr>
+    </w:lvl>
+    <w:lvl w:ilvl="8" w:tplc="0C0A0005" w:tentative="1">
+      <w:start w:val="1"/>
+      <w:numFmt w:val="bullet"/>
+      <w:lvlText w:val=""/>
+      <w:lvlJc w:val="left"/>
+      <w:pPr>
+        <w:ind w:left="7047" w:hanging="360"/>
+      </w:pPr>
+      <w:rPr>
+        <w:rFonts w:ascii="Wingdings" w:hAnsi="Wingdings" w:hint="default"/>
+      </w:rPr>
+    </w:lvl>
+  </w:abstractNum>
+  <w:abstractNum w:abstractNumId="12">
     <w:nsid w:val="230D6D35"/>
     <w:multiLevelType w:val="hybridMultilevel"/>
     <w:tmpl w:val="12F8F3AA"/>
@@ -2783,7 +3965,7 @@
       </w:rPr>
     </w:lvl>
   </w:abstractNum>
-  <w:abstractNum w:abstractNumId="10">
+  <w:abstractNum w:abstractNumId="13">
     <w:nsid w:val="2B226ABF"/>
     <w:multiLevelType w:val="hybridMultilevel"/>
     <w:tmpl w:val="C2828F54"/>
@@ -2869,7 +4051,7 @@
       </w:pPr>
     </w:lvl>
   </w:abstractNum>
-  <w:abstractNum w:abstractNumId="11">
+  <w:abstractNum w:abstractNumId="14">
     <w:nsid w:val="30B667E7"/>
     <w:multiLevelType w:val="multilevel"/>
     <w:tmpl w:val="3788B904"/>
@@ -2998,7 +4180,7 @@
       </w:rPr>
     </w:lvl>
   </w:abstractNum>
-  <w:abstractNum w:abstractNumId="12">
+  <w:abstractNum w:abstractNumId="15">
     <w:nsid w:val="330C17DE"/>
     <w:multiLevelType w:val="hybridMultilevel"/>
     <w:tmpl w:val="C88C5F86"/>
@@ -3084,7 +4266,7 @@
       </w:pPr>
     </w:lvl>
   </w:abstractNum>
-  <w:abstractNum w:abstractNumId="13">
+  <w:abstractNum w:abstractNumId="16">
     <w:nsid w:val="40CC19B7"/>
     <w:multiLevelType w:val="hybridMultilevel"/>
     <w:tmpl w:val="5C7A0650"/>
@@ -3197,7 +4379,7 @@
       </w:rPr>
     </w:lvl>
   </w:abstractNum>
-  <w:abstractNum w:abstractNumId="14">
+  <w:abstractNum w:abstractNumId="17">
     <w:nsid w:val="41BA310B"/>
     <w:multiLevelType w:val="hybridMultilevel"/>
     <w:tmpl w:val="442A736A"/>
@@ -3310,7 +4492,7 @@
       </w:rPr>
     </w:lvl>
   </w:abstractNum>
-  <w:abstractNum w:abstractNumId="15">
+  <w:abstractNum w:abstractNumId="18">
     <w:nsid w:val="432F318A"/>
     <w:multiLevelType w:val="hybridMultilevel"/>
     <w:tmpl w:val="4A422524"/>
@@ -3422,7 +4604,7 @@
       </w:rPr>
     </w:lvl>
   </w:abstractNum>
-  <w:abstractNum w:abstractNumId="16">
+  <w:abstractNum w:abstractNumId="19">
     <w:nsid w:val="55ED239B"/>
     <w:multiLevelType w:val="hybridMultilevel"/>
     <w:tmpl w:val="92B256FE"/>
@@ -3508,7 +4690,7 @@
       </w:pPr>
     </w:lvl>
   </w:abstractNum>
-  <w:abstractNum w:abstractNumId="17">
+  <w:abstractNum w:abstractNumId="20">
     <w:nsid w:val="587E1A5E"/>
     <w:multiLevelType w:val="multilevel"/>
     <w:tmpl w:val="B1AA39AA"/>
@@ -3637,7 +4819,7 @@
       </w:rPr>
     </w:lvl>
   </w:abstractNum>
-  <w:abstractNum w:abstractNumId="18">
+  <w:abstractNum w:abstractNumId="21">
     <w:nsid w:val="62425208"/>
     <w:multiLevelType w:val="multilevel"/>
     <w:tmpl w:val="25327CFE"/>
@@ -3766,7 +4948,7 @@
       </w:rPr>
     </w:lvl>
   </w:abstractNum>
-  <w:abstractNum w:abstractNumId="19">
+  <w:abstractNum w:abstractNumId="22">
     <w:nsid w:val="66192B16"/>
     <w:multiLevelType w:val="multilevel"/>
     <w:tmpl w:val="385C8BDA"/>
@@ -3888,7 +5070,7 @@
       </w:rPr>
     </w:lvl>
   </w:abstractNum>
-  <w:abstractNum w:abstractNumId="20">
+  <w:abstractNum w:abstractNumId="23">
     <w:nsid w:val="668D7916"/>
     <w:multiLevelType w:val="hybridMultilevel"/>
     <w:tmpl w:val="468CF1D2"/>
@@ -4001,7 +5183,7 @@
       </w:rPr>
     </w:lvl>
   </w:abstractNum>
-  <w:abstractNum w:abstractNumId="21">
+  <w:abstractNum w:abstractNumId="24">
     <w:nsid w:val="68443F26"/>
     <w:multiLevelType w:val="hybridMultilevel"/>
     <w:tmpl w:val="13A2AD98"/>
@@ -4114,7 +5296,7 @@
       </w:rPr>
     </w:lvl>
   </w:abstractNum>
-  <w:abstractNum w:abstractNumId="22">
+  <w:abstractNum w:abstractNumId="25">
     <w:nsid w:val="79BD1750"/>
     <w:multiLevelType w:val="hybridMultilevel"/>
     <w:tmpl w:val="3C1EB1AC"/>
@@ -4228,73 +5410,82 @@
     </w:lvl>
   </w:abstractNum>
   <w:num w:numId="1">
-    <w:abstractNumId w:val="18"/>
+    <w:abstractNumId w:val="21"/>
   </w:num>
   <w:num w:numId="2">
+    <w:abstractNumId w:val="20"/>
+  </w:num>
+  <w:num w:numId="3">
+    <w:abstractNumId w:val="9"/>
+  </w:num>
+  <w:num w:numId="4">
+    <w:abstractNumId w:val="22"/>
+  </w:num>
+  <w:num w:numId="5">
+    <w:abstractNumId w:val="4"/>
+  </w:num>
+  <w:num w:numId="6">
+    <w:abstractNumId w:val="24"/>
+  </w:num>
+  <w:num w:numId="7">
+    <w:abstractNumId w:val="8"/>
+  </w:num>
+  <w:num w:numId="8">
+    <w:abstractNumId w:val="16"/>
+  </w:num>
+  <w:num w:numId="9">
+    <w:abstractNumId w:val="2"/>
+  </w:num>
+  <w:num w:numId="10">
+    <w:abstractNumId w:val="25"/>
+  </w:num>
+  <w:num w:numId="11">
     <w:abstractNumId w:val="17"/>
   </w:num>
-  <w:num w:numId="3">
-    <w:abstractNumId w:val="7"/>
+  <w:num w:numId="12">
+    <w:abstractNumId w:val="10"/>
   </w:num>
-  <w:num w:numId="4">
+  <w:num w:numId="13">
+    <w:abstractNumId w:val="13"/>
+  </w:num>
+  <w:num w:numId="14">
+    <w:abstractNumId w:val="15"/>
+  </w:num>
+  <w:num w:numId="15">
     <w:abstractNumId w:val="19"/>
   </w:num>
-  <w:num w:numId="5">
-    <w:abstractNumId w:val="3"/>
-  </w:num>
-  <w:num w:numId="6">
-    <w:abstractNumId w:val="21"/>
-  </w:num>
-  <w:num w:numId="7">
-    <w:abstractNumId w:val="6"/>
-  </w:num>
-  <w:num w:numId="8">
-    <w:abstractNumId w:val="13"/>
-  </w:num>
-  <w:num w:numId="9">
-    <w:abstractNumId w:val="1"/>
-  </w:num>
-  <w:num w:numId="10">
-    <w:abstractNumId w:val="22"/>
-  </w:num>
-  <w:num w:numId="11">
-    <w:abstractNumId w:val="14"/>
-  </w:num>
-  <w:num w:numId="12">
-    <w:abstractNumId w:val="8"/>
-  </w:num>
-  <w:num w:numId="13">
-    <w:abstractNumId w:val="10"/>
-  </w:num>
-  <w:num w:numId="14">
+  <w:num w:numId="16">
     <w:abstractNumId w:val="12"/>
   </w:num>
-  <w:num w:numId="15">
-    <w:abstractNumId w:val="16"/>
-  </w:num>
-  <w:num w:numId="16">
-    <w:abstractNumId w:val="9"/>
-  </w:num>
   <w:num w:numId="17">
-    <w:abstractNumId w:val="4"/>
+    <w:abstractNumId w:val="5"/>
   </w:num>
   <w:num w:numId="18">
-    <w:abstractNumId w:val="2"/>
+    <w:abstractNumId w:val="3"/>
   </w:num>
   <w:num w:numId="19">
     <w:abstractNumId w:val="0"/>
   </w:num>
   <w:num w:numId="20">
-    <w:abstractNumId w:val="15"/>
+    <w:abstractNumId w:val="18"/>
   </w:num>
   <w:num w:numId="21">
-    <w:abstractNumId w:val="5"/>
+    <w:abstractNumId w:val="7"/>
   </w:num>
   <w:num w:numId="22">
-    <w:abstractNumId w:val="20"/>
+    <w:abstractNumId w:val="23"/>
   </w:num>
   <w:num w:numId="23">
+    <w:abstractNumId w:val="14"/>
+  </w:num>
+  <w:num w:numId="24">
+    <w:abstractNumId w:val="6"/>
+  </w:num>
+  <w:num w:numId="25">
     <w:abstractNumId w:val="11"/>
+  </w:num>
+  <w:num w:numId="26">
+    <w:abstractNumId w:val="1"/>
   </w:num>
 </w:numbering>
 </file>
@@ -5281,7 +6472,7 @@
 </file>
 
 <file path=customXml/itemProps1.xml><?xml version="1.0" encoding="utf-8"?>
-<ds:datastoreItem xmlns:ds="http://schemas.openxmlformats.org/officeDocument/2006/customXml" ds:itemID="{B512A2E7-0E1B-4EAA-AFBD-4E1C1DBAF287}">
+<ds:datastoreItem xmlns:ds="http://schemas.openxmlformats.org/officeDocument/2006/customXml" ds:itemID="{ACB81D0D-4961-4CCA-8341-BA7710F6F451}">
   <ds:schemaRefs>
     <ds:schemaRef ds:uri="http://schemas.openxmlformats.org/officeDocument/2006/bibliography"/>
   </ds:schemaRefs>

</xml_diff>

<commit_message>
algunos detalles y report
</commit_message>
<xml_diff>
--- a/doc/report.docx
+++ b/doc/report.docx
@@ -1370,11 +1370,11 @@
       <w:pPr>
         <w:pStyle w:val="Prrafodelista"/>
         <w:numPr>
-          <w:ilvl w:val="0"/>
-          <w:numId w:val="24"/>
+          <w:ilvl w:val="1"/>
+          <w:numId w:val="23"/>
         </w:numPr>
         <w:spacing w:line="360" w:lineRule="auto"/>
-        <w:ind w:left="567" w:hanging="425"/>
+        <w:ind w:left="851"/>
         <w:jc w:val="both"/>
         <w:rPr>
           <w:rFonts w:cstheme="minorHAnsi"/>
@@ -1662,21 +1662,7 @@
           <w:rFonts w:cstheme="minorHAnsi"/>
           <w:lang w:val="en-GB"/>
         </w:rPr>
-        <w:t xml:space="preserve">that the individual has </w:t>
-      </w:r>
-      <w:r>
-        <w:rPr>
-          <w:rFonts w:cstheme="minorHAnsi"/>
-          <w:lang w:val="en-GB"/>
-        </w:rPr>
-        <w:t>and their characteristics</w:t>
-      </w:r>
-      <w:r>
-        <w:rPr>
-          <w:rFonts w:cstheme="minorHAnsi"/>
-          <w:lang w:val="en-GB"/>
-        </w:rPr>
-        <w:t xml:space="preserve"> which can cover some of the exercises and give us an idea of the initial difficulty or intensity for the individual.</w:t>
+        <w:t>that the individual has and their characteristics which can cover some of the exercises and give us an idea of the initial difficulty or intensity for the individual.</w:t>
       </w:r>
     </w:p>
     <w:p>
@@ -1769,7 +1755,7 @@
           <w:numId w:val="25"/>
         </w:numPr>
         <w:spacing w:line="360" w:lineRule="auto"/>
-        <w:ind w:left="1134"/>
+        <w:ind w:left="1418" w:hanging="644"/>
         <w:jc w:val="both"/>
         <w:rPr>
           <w:rFonts w:cstheme="minorHAnsi"/>
@@ -1842,12 +1828,26 @@
     <w:p>
       <w:pPr>
         <w:pStyle w:val="Prrafodelista"/>
+        <w:spacing w:line="360" w:lineRule="auto"/>
+        <w:ind w:left="1134"/>
+        <w:jc w:val="both"/>
+        <w:rPr>
+          <w:rFonts w:cstheme="minorHAnsi"/>
+          <w:b/>
+          <w:u w:val="single"/>
+          <w:lang w:val="en-GB"/>
+        </w:rPr>
+      </w:pPr>
+    </w:p>
+    <w:p>
+      <w:pPr>
+        <w:pStyle w:val="Prrafodelista"/>
         <w:numPr>
-          <w:ilvl w:val="0"/>
-          <w:numId w:val="24"/>
+          <w:ilvl w:val="1"/>
+          <w:numId w:val="23"/>
         </w:numPr>
         <w:spacing w:line="360" w:lineRule="auto"/>
-        <w:ind w:left="567" w:hanging="425"/>
+        <w:ind w:left="851"/>
         <w:jc w:val="both"/>
         <w:rPr>
           <w:rFonts w:cstheme="minorHAnsi"/>
@@ -1887,6 +1887,21 @@
         </w:rPr>
         <w:t>e the individual and the exercises appropriated for him</w:t>
       </w:r>
+    </w:p>
+    <w:p>
+      <w:pPr>
+        <w:pStyle w:val="Prrafodelista"/>
+        <w:spacing w:line="360" w:lineRule="auto"/>
+        <w:ind w:left="567"/>
+        <w:jc w:val="both"/>
+        <w:rPr>
+          <w:rFonts w:cstheme="minorHAnsi"/>
+          <w:sz w:val="24"/>
+          <w:szCs w:val="24"/>
+          <w:u w:val="single"/>
+          <w:lang w:val="en-GB"/>
+        </w:rPr>
+      </w:pPr>
     </w:p>
     <w:p>
       <w:pPr>
@@ -1903,18 +1918,157 @@
           <w:lang w:val="en-GB"/>
         </w:rPr>
       </w:pPr>
-      <w:bookmarkStart w:id="0" w:name="_GoBack"/>
-      <w:bookmarkEnd w:id="0"/>
+      <w:r>
+        <w:rPr>
+          <w:rFonts w:cstheme="minorHAnsi"/>
+          <w:lang w:val="en-GB"/>
+        </w:rPr>
+        <w:t>C</w:t>
+      </w:r>
+      <w:r>
+        <w:rPr>
+          <w:rFonts w:cstheme="minorHAnsi"/>
+          <w:lang w:val="en-GB"/>
+        </w:rPr>
+        <w:t>alculation of</w:t>
+      </w:r>
+      <w:r>
+        <w:rPr>
+          <w:rFonts w:cstheme="minorHAnsi"/>
+          <w:lang w:val="en-GB"/>
+        </w:rPr>
+        <w:t xml:space="preserve"> the difficulty/intensity that the individual can endure from his habits. </w:t>
+      </w:r>
+      <w:r>
+        <w:rPr>
+          <w:rFonts w:cstheme="minorHAnsi"/>
+          <w:lang w:val="en-GB"/>
+        </w:rPr>
+        <w:t xml:space="preserve">This factor may be </w:t>
+      </w:r>
+      <w:r>
+        <w:rPr>
+          <w:rFonts w:cstheme="minorHAnsi"/>
+          <w:lang w:val="en-GB"/>
+        </w:rPr>
+        <w:t>altered</w:t>
+      </w:r>
+      <w:r>
+        <w:rPr>
+          <w:rFonts w:cstheme="minorHAnsi"/>
+          <w:lang w:val="en-GB"/>
+        </w:rPr>
+        <w:t xml:space="preserve"> by an excess or lack of the body mass of the individual or by negative results from the mandatory test, and</w:t>
+      </w:r>
+      <w:r>
+        <w:rPr>
+          <w:rFonts w:cstheme="minorHAnsi"/>
+          <w:lang w:val="en-GB"/>
+        </w:rPr>
+        <w:t xml:space="preserve"> </w:t>
+      </w:r>
+      <w:r>
+        <w:rPr>
+          <w:rFonts w:cstheme="minorHAnsi"/>
+          <w:lang w:val="en-GB"/>
+        </w:rPr>
+        <w:t xml:space="preserve">it </w:t>
+      </w:r>
+      <w:r>
+        <w:rPr>
+          <w:rFonts w:cstheme="minorHAnsi"/>
+          <w:lang w:val="en-GB"/>
+        </w:rPr>
+        <w:t xml:space="preserve">will be compared with </w:t>
+      </w:r>
+      <w:r>
+        <w:rPr>
+          <w:rFonts w:cstheme="minorHAnsi"/>
+          <w:lang w:val="en-GB"/>
+        </w:rPr>
+        <w:t>the difficulty of the set of exercises to filter them.</w:t>
+      </w:r>
     </w:p>
     <w:p>
       <w:pPr>
         <w:pStyle w:val="Prrafodelista"/>
         <w:numPr>
           <w:ilvl w:val="0"/>
-          <w:numId w:val="24"/>
+          <w:numId w:val="26"/>
         </w:numPr>
         <w:spacing w:line="360" w:lineRule="auto"/>
-        <w:ind w:left="567" w:hanging="425"/>
+        <w:ind w:left="1134"/>
+        <w:jc w:val="both"/>
+        <w:rPr>
+          <w:rFonts w:cstheme="minorHAnsi"/>
+          <w:lang w:val="en-GB"/>
+        </w:rPr>
+      </w:pPr>
+      <w:r>
+        <w:rPr>
+          <w:rFonts w:cstheme="minorHAnsi"/>
+          <w:lang w:val="en-GB"/>
+        </w:rPr>
+        <w:t xml:space="preserve">The next filtering to apply will be through the goal </w:t>
+      </w:r>
+      <w:r>
+        <w:rPr>
+          <w:rFonts w:cstheme="minorHAnsi"/>
+          <w:lang w:val="en-GB"/>
+        </w:rPr>
+        <w:t>that the individual wants to achieve with the exercise.</w:t>
+      </w:r>
+    </w:p>
+    <w:p>
+      <w:pPr>
+        <w:pStyle w:val="Prrafodelista"/>
+        <w:numPr>
+          <w:ilvl w:val="0"/>
+          <w:numId w:val="26"/>
+        </w:numPr>
+        <w:spacing w:line="360" w:lineRule="auto"/>
+        <w:ind w:left="1134"/>
+        <w:jc w:val="both"/>
+        <w:rPr>
+          <w:rFonts w:cstheme="minorHAnsi"/>
+          <w:lang w:val="en-GB"/>
+        </w:rPr>
+      </w:pPr>
+      <w:r>
+        <w:rPr>
+          <w:rFonts w:cstheme="minorHAnsi"/>
+          <w:lang w:val="en-GB"/>
+        </w:rPr>
+        <w:t xml:space="preserve">Incapacity of the individual and his muscular problems are other filtering </w:t>
+      </w:r>
+      <w:proofErr w:type="gramStart"/>
+      <w:r>
+        <w:rPr>
+          <w:rFonts w:cstheme="minorHAnsi"/>
+          <w:lang w:val="en-GB"/>
+        </w:rPr>
+        <w:t>… :o</w:t>
+      </w:r>
+      <w:proofErr w:type="gramEnd"/>
+      <w:r>
+        <w:rPr>
+          <w:rFonts w:cstheme="minorHAnsi"/>
+          <w:lang w:val="en-GB"/>
+        </w:rPr>
+        <w:t xml:space="preserve"> sueño..</w:t>
+      </w:r>
+      <w:bookmarkStart w:id="0" w:name="_GoBack"/>
+      <w:bookmarkEnd w:id="0"/>
+    </w:p>
+    <w:p>
+      <w:pPr>
+        <w:pStyle w:val="Prrafodelista"/>
+        <w:numPr>
+          <w:ilvl w:val="1"/>
+          <w:numId w:val="23"/>
+        </w:numPr>
+        <w:spacing w:line="360" w:lineRule="auto"/>
+        <w:ind w:left="851"/>
         <w:jc w:val="both"/>
         <w:rPr>
           <w:rFonts w:cstheme="minorHAnsi"/>
@@ -1932,7 +2086,17 @@
           <w:u w:val="single"/>
           <w:lang w:val="en-GB"/>
         </w:rPr>
-        <w:t>Mounting the schedule for a week</w:t>
+        <w:t>Mount</w:t>
+      </w:r>
+      <w:r>
+        <w:rPr>
+          <w:rFonts w:cstheme="minorHAnsi"/>
+          <w:sz w:val="24"/>
+          <w:szCs w:val="24"/>
+          <w:u w:val="single"/>
+          <w:lang w:val="en-GB"/>
+        </w:rPr>
+        <w:t xml:space="preserve"> the schedule for a week</w:t>
       </w:r>
     </w:p>
     <w:p>
@@ -2521,7 +2685,7 @@
         <v:path o:extrusionok="f" gradientshapeok="t" o:connecttype="rect"/>
         <o:lock v:ext="edit" aspectratio="t"/>
       </v:shapetype>
-      <v:shape id="_x0000_i1053" type="#_x0000_t75" style="width:11.1pt;height:11.1pt" o:bullet="t">
+      <v:shape id="_x0000_i1049" type="#_x0000_t75" style="width:11.1pt;height:11.1pt" o:bullet="t">
         <v:imagedata r:id="rId1" o:title="mso247"/>
       </v:shape>
     </w:pict>
@@ -3196,15 +3360,18 @@
   <w:abstractNum w:abstractNumId="6">
     <w:nsid w:val="0F6546C8"/>
     <w:multiLevelType w:val="hybridMultilevel"/>
-    <w:tmpl w:val="4DDE9050"/>
-    <w:lvl w:ilvl="0" w:tplc="0C0A000F">
-      <w:start w:val="1"/>
-      <w:numFmt w:val="decimal"/>
-      <w:lvlText w:val="%1."/>
+    <w:tmpl w:val="5AFE35C4"/>
+    <w:lvl w:ilvl="0" w:tplc="FEE683EC">
+      <w:start w:val="1"/>
+      <w:numFmt w:val="decimal"/>
+      <w:lvlText w:val="%1.1"/>
       <w:lvlJc w:val="left"/>
       <w:pPr>
         <w:ind w:left="862" w:hanging="360"/>
       </w:pPr>
+      <w:rPr>
+        <w:rFonts w:hint="default"/>
+      </w:rPr>
     </w:lvl>
     <w:lvl w:ilvl="1" w:tplc="0C0A0019" w:tentative="1">
       <w:start w:val="1"/>
@@ -3505,6 +3672,119 @@
     </w:lvl>
   </w:abstractNum>
   <w:abstractNum w:abstractNumId="9">
+    <w:nsid w:val="1AEB52CA"/>
+    <w:multiLevelType w:val="multilevel"/>
+    <w:tmpl w:val="8F38BAA8"/>
+    <w:lvl w:ilvl="0">
+      <w:start w:val="1"/>
+      <w:numFmt w:val="decimal"/>
+      <w:lvlText w:val="%1"/>
+      <w:lvlJc w:val="left"/>
+      <w:pPr>
+        <w:ind w:left="360" w:hanging="360"/>
+      </w:pPr>
+      <w:rPr>
+        <w:rFonts w:hint="default"/>
+      </w:rPr>
+    </w:lvl>
+    <w:lvl w:ilvl="1">
+      <w:start w:val="1"/>
+      <w:numFmt w:val="decimal"/>
+      <w:lvlText w:val="%1.%2"/>
+      <w:lvlJc w:val="left"/>
+      <w:pPr>
+        <w:ind w:left="360" w:hanging="360"/>
+      </w:pPr>
+      <w:rPr>
+        <w:rFonts w:hint="default"/>
+      </w:rPr>
+    </w:lvl>
+    <w:lvl w:ilvl="2">
+      <w:start w:val="1"/>
+      <w:numFmt w:val="decimal"/>
+      <w:lvlText w:val="%1.%2.%3"/>
+      <w:lvlJc w:val="left"/>
+      <w:pPr>
+        <w:ind w:left="720" w:hanging="720"/>
+      </w:pPr>
+      <w:rPr>
+        <w:rFonts w:hint="default"/>
+      </w:rPr>
+    </w:lvl>
+    <w:lvl w:ilvl="3">
+      <w:start w:val="1"/>
+      <w:numFmt w:val="decimal"/>
+      <w:lvlText w:val="%1.%2.%3.%4"/>
+      <w:lvlJc w:val="left"/>
+      <w:pPr>
+        <w:ind w:left="720" w:hanging="720"/>
+      </w:pPr>
+      <w:rPr>
+        <w:rFonts w:hint="default"/>
+      </w:rPr>
+    </w:lvl>
+    <w:lvl w:ilvl="4">
+      <w:start w:val="1"/>
+      <w:numFmt w:val="decimal"/>
+      <w:lvlText w:val="%1.%2.%3.%4.%5"/>
+      <w:lvlJc w:val="left"/>
+      <w:pPr>
+        <w:ind w:left="1080" w:hanging="1080"/>
+      </w:pPr>
+      <w:rPr>
+        <w:rFonts w:hint="default"/>
+      </w:rPr>
+    </w:lvl>
+    <w:lvl w:ilvl="5">
+      <w:start w:val="1"/>
+      <w:numFmt w:val="decimal"/>
+      <w:lvlText w:val="%1.%2.%3.%4.%5.%6"/>
+      <w:lvlJc w:val="left"/>
+      <w:pPr>
+        <w:ind w:left="1080" w:hanging="1080"/>
+      </w:pPr>
+      <w:rPr>
+        <w:rFonts w:hint="default"/>
+      </w:rPr>
+    </w:lvl>
+    <w:lvl w:ilvl="6">
+      <w:start w:val="1"/>
+      <w:numFmt w:val="decimal"/>
+      <w:lvlText w:val="%1.%2.%3.%4.%5.%6.%7"/>
+      <w:lvlJc w:val="left"/>
+      <w:pPr>
+        <w:ind w:left="1440" w:hanging="1440"/>
+      </w:pPr>
+      <w:rPr>
+        <w:rFonts w:hint="default"/>
+      </w:rPr>
+    </w:lvl>
+    <w:lvl w:ilvl="7">
+      <w:start w:val="1"/>
+      <w:numFmt w:val="decimal"/>
+      <w:lvlText w:val="%1.%2.%3.%4.%5.%6.%7.%8"/>
+      <w:lvlJc w:val="left"/>
+      <w:pPr>
+        <w:ind w:left="1440" w:hanging="1440"/>
+      </w:pPr>
+      <w:rPr>
+        <w:rFonts w:hint="default"/>
+      </w:rPr>
+    </w:lvl>
+    <w:lvl w:ilvl="8">
+      <w:start w:val="1"/>
+      <w:numFmt w:val="decimal"/>
+      <w:lvlText w:val="%1.%2.%3.%4.%5.%6.%7.%8.%9"/>
+      <w:lvlJc w:val="left"/>
+      <w:pPr>
+        <w:ind w:left="1800" w:hanging="1800"/>
+      </w:pPr>
+      <w:rPr>
+        <w:rFonts w:hint="default"/>
+      </w:rPr>
+    </w:lvl>
+  </w:abstractNum>
+  <w:abstractNum w:abstractNumId="10">
     <w:nsid w:val="1DCA0D3B"/>
     <w:multiLevelType w:val="multilevel"/>
     <w:tmpl w:val="88709EB4"/>
@@ -3626,7 +3906,7 @@
       </w:rPr>
     </w:lvl>
   </w:abstractNum>
-  <w:abstractNum w:abstractNumId="10">
+  <w:abstractNum w:abstractNumId="11">
     <w:nsid w:val="1FA11E30"/>
     <w:multiLevelType w:val="hybridMultilevel"/>
     <w:tmpl w:val="B874E174"/>
@@ -3738,7 +4018,7 @@
       </w:rPr>
     </w:lvl>
   </w:abstractNum>
-  <w:abstractNum w:abstractNumId="11">
+  <w:abstractNum w:abstractNumId="12">
     <w:nsid w:val="22B41BCF"/>
     <w:multiLevelType w:val="hybridMultilevel"/>
     <w:tmpl w:val="BCCEDEFE"/>
@@ -3851,7 +4131,7 @@
       </w:rPr>
     </w:lvl>
   </w:abstractNum>
-  <w:abstractNum w:abstractNumId="12">
+  <w:abstractNum w:abstractNumId="13">
     <w:nsid w:val="230D6D35"/>
     <w:multiLevelType w:val="hybridMultilevel"/>
     <w:tmpl w:val="12F8F3AA"/>
@@ -3965,7 +4245,7 @@
       </w:rPr>
     </w:lvl>
   </w:abstractNum>
-  <w:abstractNum w:abstractNumId="13">
+  <w:abstractNum w:abstractNumId="14">
     <w:nsid w:val="2B226ABF"/>
     <w:multiLevelType w:val="hybridMultilevel"/>
     <w:tmpl w:val="C2828F54"/>
@@ -4051,10 +4331,10 @@
       </w:pPr>
     </w:lvl>
   </w:abstractNum>
-  <w:abstractNum w:abstractNumId="14">
+  <w:abstractNum w:abstractNumId="15">
     <w:nsid w:val="30B667E7"/>
     <w:multiLevelType w:val="multilevel"/>
-    <w:tmpl w:val="3788B904"/>
+    <w:tmpl w:val="4832F310"/>
     <w:lvl w:ilvl="0">
       <w:start w:val="1"/>
       <w:numFmt w:val="decimal"/>
@@ -4078,7 +4358,8 @@
       </w:pPr>
       <w:rPr>
         <w:rFonts w:hint="default"/>
-        <w:sz w:val="32"/>
+        <w:sz w:val="22"/>
+        <w:szCs w:val="22"/>
       </w:rPr>
     </w:lvl>
     <w:lvl w:ilvl="2">
@@ -4180,7 +4461,7 @@
       </w:rPr>
     </w:lvl>
   </w:abstractNum>
-  <w:abstractNum w:abstractNumId="15">
+  <w:abstractNum w:abstractNumId="16">
     <w:nsid w:val="330C17DE"/>
     <w:multiLevelType w:val="hybridMultilevel"/>
     <w:tmpl w:val="C88C5F86"/>
@@ -4266,7 +4547,233 @@
       </w:pPr>
     </w:lvl>
   </w:abstractNum>
-  <w:abstractNum w:abstractNumId="16">
+  <w:abstractNum w:abstractNumId="17">
+    <w:nsid w:val="3D8F470E"/>
+    <w:multiLevelType w:val="multilevel"/>
+    <w:tmpl w:val="664E3A14"/>
+    <w:lvl w:ilvl="0">
+      <w:start w:val="1"/>
+      <w:numFmt w:val="decimal"/>
+      <w:lvlText w:val="%1"/>
+      <w:lvlJc w:val="left"/>
+      <w:pPr>
+        <w:ind w:left="360" w:hanging="360"/>
+      </w:pPr>
+      <w:rPr>
+        <w:rFonts w:hint="default"/>
+      </w:rPr>
+    </w:lvl>
+    <w:lvl w:ilvl="1">
+      <w:start w:val="2"/>
+      <w:numFmt w:val="decimal"/>
+      <w:lvlText w:val="%1.%2"/>
+      <w:lvlJc w:val="left"/>
+      <w:pPr>
+        <w:ind w:left="862" w:hanging="360"/>
+      </w:pPr>
+      <w:rPr>
+        <w:rFonts w:hint="default"/>
+      </w:rPr>
+    </w:lvl>
+    <w:lvl w:ilvl="2">
+      <w:start w:val="1"/>
+      <w:numFmt w:val="decimal"/>
+      <w:lvlText w:val="%1.%2.%3"/>
+      <w:lvlJc w:val="left"/>
+      <w:pPr>
+        <w:ind w:left="1724" w:hanging="720"/>
+      </w:pPr>
+      <w:rPr>
+        <w:rFonts w:hint="default"/>
+      </w:rPr>
+    </w:lvl>
+    <w:lvl w:ilvl="3">
+      <w:start w:val="1"/>
+      <w:numFmt w:val="decimal"/>
+      <w:lvlText w:val="%1.%2.%3.%4"/>
+      <w:lvlJc w:val="left"/>
+      <w:pPr>
+        <w:ind w:left="2226" w:hanging="720"/>
+      </w:pPr>
+      <w:rPr>
+        <w:rFonts w:hint="default"/>
+      </w:rPr>
+    </w:lvl>
+    <w:lvl w:ilvl="4">
+      <w:start w:val="1"/>
+      <w:numFmt w:val="decimal"/>
+      <w:lvlText w:val="%1.%2.%3.%4.%5"/>
+      <w:lvlJc w:val="left"/>
+      <w:pPr>
+        <w:ind w:left="3088" w:hanging="1080"/>
+      </w:pPr>
+      <w:rPr>
+        <w:rFonts w:hint="default"/>
+      </w:rPr>
+    </w:lvl>
+    <w:lvl w:ilvl="5">
+      <w:start w:val="1"/>
+      <w:numFmt w:val="decimal"/>
+      <w:lvlText w:val="%1.%2.%3.%4.%5.%6"/>
+      <w:lvlJc w:val="left"/>
+      <w:pPr>
+        <w:ind w:left="3590" w:hanging="1080"/>
+      </w:pPr>
+      <w:rPr>
+        <w:rFonts w:hint="default"/>
+      </w:rPr>
+    </w:lvl>
+    <w:lvl w:ilvl="6">
+      <w:start w:val="1"/>
+      <w:numFmt w:val="decimal"/>
+      <w:lvlText w:val="%1.%2.%3.%4.%5.%6.%7"/>
+      <w:lvlJc w:val="left"/>
+      <w:pPr>
+        <w:ind w:left="4452" w:hanging="1440"/>
+      </w:pPr>
+      <w:rPr>
+        <w:rFonts w:hint="default"/>
+      </w:rPr>
+    </w:lvl>
+    <w:lvl w:ilvl="7">
+      <w:start w:val="1"/>
+      <w:numFmt w:val="decimal"/>
+      <w:lvlText w:val="%1.%2.%3.%4.%5.%6.%7.%8"/>
+      <w:lvlJc w:val="left"/>
+      <w:pPr>
+        <w:ind w:left="4954" w:hanging="1440"/>
+      </w:pPr>
+      <w:rPr>
+        <w:rFonts w:hint="default"/>
+      </w:rPr>
+    </w:lvl>
+    <w:lvl w:ilvl="8">
+      <w:start w:val="1"/>
+      <w:numFmt w:val="decimal"/>
+      <w:lvlText w:val="%1.%2.%3.%4.%5.%6.%7.%8.%9"/>
+      <w:lvlJc w:val="left"/>
+      <w:pPr>
+        <w:ind w:left="5816" w:hanging="1800"/>
+      </w:pPr>
+      <w:rPr>
+        <w:rFonts w:hint="default"/>
+      </w:rPr>
+    </w:lvl>
+  </w:abstractNum>
+  <w:abstractNum w:abstractNumId="18">
+    <w:nsid w:val="3F9F7117"/>
+    <w:multiLevelType w:val="multilevel"/>
+    <w:tmpl w:val="83E447AA"/>
+    <w:lvl w:ilvl="0">
+      <w:start w:val="1"/>
+      <w:numFmt w:val="decimal"/>
+      <w:lvlText w:val="%1"/>
+      <w:lvlJc w:val="left"/>
+      <w:pPr>
+        <w:ind w:left="360" w:hanging="360"/>
+      </w:pPr>
+      <w:rPr>
+        <w:rFonts w:hint="default"/>
+      </w:rPr>
+    </w:lvl>
+    <w:lvl w:ilvl="1">
+      <w:start w:val="2"/>
+      <w:numFmt w:val="decimal"/>
+      <w:lvlText w:val="%1.%2"/>
+      <w:lvlJc w:val="left"/>
+      <w:pPr>
+        <w:ind w:left="862" w:hanging="360"/>
+      </w:pPr>
+      <w:rPr>
+        <w:rFonts w:hint="default"/>
+      </w:rPr>
+    </w:lvl>
+    <w:lvl w:ilvl="2">
+      <w:start w:val="1"/>
+      <w:numFmt w:val="decimal"/>
+      <w:lvlText w:val="%1.%2.%3"/>
+      <w:lvlJc w:val="left"/>
+      <w:pPr>
+        <w:ind w:left="1724" w:hanging="720"/>
+      </w:pPr>
+      <w:rPr>
+        <w:rFonts w:hint="default"/>
+      </w:rPr>
+    </w:lvl>
+    <w:lvl w:ilvl="3">
+      <w:start w:val="1"/>
+      <w:numFmt w:val="decimal"/>
+      <w:lvlText w:val="%1.%2.%3.%4"/>
+      <w:lvlJc w:val="left"/>
+      <w:pPr>
+        <w:ind w:left="2226" w:hanging="720"/>
+      </w:pPr>
+      <w:rPr>
+        <w:rFonts w:hint="default"/>
+      </w:rPr>
+    </w:lvl>
+    <w:lvl w:ilvl="4">
+      <w:start w:val="1"/>
+      <w:numFmt w:val="decimal"/>
+      <w:lvlText w:val="%1.%2.%3.%4.%5"/>
+      <w:lvlJc w:val="left"/>
+      <w:pPr>
+        <w:ind w:left="3088" w:hanging="1080"/>
+      </w:pPr>
+      <w:rPr>
+        <w:rFonts w:hint="default"/>
+      </w:rPr>
+    </w:lvl>
+    <w:lvl w:ilvl="5">
+      <w:start w:val="1"/>
+      <w:numFmt w:val="decimal"/>
+      <w:lvlText w:val="%1.%2.%3.%4.%5.%6"/>
+      <w:lvlJc w:val="left"/>
+      <w:pPr>
+        <w:ind w:left="3590" w:hanging="1080"/>
+      </w:pPr>
+      <w:rPr>
+        <w:rFonts w:hint="default"/>
+      </w:rPr>
+    </w:lvl>
+    <w:lvl w:ilvl="6">
+      <w:start w:val="1"/>
+      <w:numFmt w:val="decimal"/>
+      <w:lvlText w:val="%1.%2.%3.%4.%5.%6.%7"/>
+      <w:lvlJc w:val="left"/>
+      <w:pPr>
+        <w:ind w:left="4452" w:hanging="1440"/>
+      </w:pPr>
+      <w:rPr>
+        <w:rFonts w:hint="default"/>
+      </w:rPr>
+    </w:lvl>
+    <w:lvl w:ilvl="7">
+      <w:start w:val="1"/>
+      <w:numFmt w:val="decimal"/>
+      <w:lvlText w:val="%1.%2.%3.%4.%5.%6.%7.%8"/>
+      <w:lvlJc w:val="left"/>
+      <w:pPr>
+        <w:ind w:left="4954" w:hanging="1440"/>
+      </w:pPr>
+      <w:rPr>
+        <w:rFonts w:hint="default"/>
+      </w:rPr>
+    </w:lvl>
+    <w:lvl w:ilvl="8">
+      <w:start w:val="1"/>
+      <w:numFmt w:val="decimal"/>
+      <w:lvlText w:val="%1.%2.%3.%4.%5.%6.%7.%8.%9"/>
+      <w:lvlJc w:val="left"/>
+      <w:pPr>
+        <w:ind w:left="5816" w:hanging="1800"/>
+      </w:pPr>
+      <w:rPr>
+        <w:rFonts w:hint="default"/>
+      </w:rPr>
+    </w:lvl>
+  </w:abstractNum>
+  <w:abstractNum w:abstractNumId="19">
     <w:nsid w:val="40CC19B7"/>
     <w:multiLevelType w:val="hybridMultilevel"/>
     <w:tmpl w:val="5C7A0650"/>
@@ -4379,7 +4886,7 @@
       </w:rPr>
     </w:lvl>
   </w:abstractNum>
-  <w:abstractNum w:abstractNumId="17">
+  <w:abstractNum w:abstractNumId="20">
     <w:nsid w:val="41BA310B"/>
     <w:multiLevelType w:val="hybridMultilevel"/>
     <w:tmpl w:val="442A736A"/>
@@ -4492,7 +4999,7 @@
       </w:rPr>
     </w:lvl>
   </w:abstractNum>
-  <w:abstractNum w:abstractNumId="18">
+  <w:abstractNum w:abstractNumId="21">
     <w:nsid w:val="432F318A"/>
     <w:multiLevelType w:val="hybridMultilevel"/>
     <w:tmpl w:val="4A422524"/>
@@ -4604,7 +5111,7 @@
       </w:rPr>
     </w:lvl>
   </w:abstractNum>
-  <w:abstractNum w:abstractNumId="19">
+  <w:abstractNum w:abstractNumId="22">
     <w:nsid w:val="55ED239B"/>
     <w:multiLevelType w:val="hybridMultilevel"/>
     <w:tmpl w:val="92B256FE"/>
@@ -4690,7 +5197,7 @@
       </w:pPr>
     </w:lvl>
   </w:abstractNum>
-  <w:abstractNum w:abstractNumId="20">
+  <w:abstractNum w:abstractNumId="23">
     <w:nsid w:val="587E1A5E"/>
     <w:multiLevelType w:val="multilevel"/>
     <w:tmpl w:val="B1AA39AA"/>
@@ -4819,7 +5326,7 @@
       </w:rPr>
     </w:lvl>
   </w:abstractNum>
-  <w:abstractNum w:abstractNumId="21">
+  <w:abstractNum w:abstractNumId="24">
     <w:nsid w:val="62425208"/>
     <w:multiLevelType w:val="multilevel"/>
     <w:tmpl w:val="25327CFE"/>
@@ -4948,7 +5455,7 @@
       </w:rPr>
     </w:lvl>
   </w:abstractNum>
-  <w:abstractNum w:abstractNumId="22">
+  <w:abstractNum w:abstractNumId="25">
     <w:nsid w:val="66192B16"/>
     <w:multiLevelType w:val="multilevel"/>
     <w:tmpl w:val="385C8BDA"/>
@@ -5070,7 +5577,7 @@
       </w:rPr>
     </w:lvl>
   </w:abstractNum>
-  <w:abstractNum w:abstractNumId="23">
+  <w:abstractNum w:abstractNumId="26">
     <w:nsid w:val="668D7916"/>
     <w:multiLevelType w:val="hybridMultilevel"/>
     <w:tmpl w:val="468CF1D2"/>
@@ -5183,7 +5690,7 @@
       </w:rPr>
     </w:lvl>
   </w:abstractNum>
-  <w:abstractNum w:abstractNumId="24">
+  <w:abstractNum w:abstractNumId="27">
     <w:nsid w:val="68443F26"/>
     <w:multiLevelType w:val="hybridMultilevel"/>
     <w:tmpl w:val="13A2AD98"/>
@@ -5296,7 +5803,7 @@
       </w:rPr>
     </w:lvl>
   </w:abstractNum>
-  <w:abstractNum w:abstractNumId="25">
+  <w:abstractNum w:abstractNumId="28">
     <w:nsid w:val="79BD1750"/>
     <w:multiLevelType w:val="hybridMultilevel"/>
     <w:tmpl w:val="3C1EB1AC"/>
@@ -5410,52 +5917,52 @@
     </w:lvl>
   </w:abstractNum>
   <w:num w:numId="1">
-    <w:abstractNumId w:val="21"/>
+    <w:abstractNumId w:val="24"/>
   </w:num>
   <w:num w:numId="2">
-    <w:abstractNumId w:val="20"/>
+    <w:abstractNumId w:val="23"/>
   </w:num>
   <w:num w:numId="3">
-    <w:abstractNumId w:val="9"/>
+    <w:abstractNumId w:val="10"/>
   </w:num>
   <w:num w:numId="4">
-    <w:abstractNumId w:val="22"/>
+    <w:abstractNumId w:val="25"/>
   </w:num>
   <w:num w:numId="5">
     <w:abstractNumId w:val="4"/>
   </w:num>
   <w:num w:numId="6">
-    <w:abstractNumId w:val="24"/>
+    <w:abstractNumId w:val="27"/>
   </w:num>
   <w:num w:numId="7">
     <w:abstractNumId w:val="8"/>
   </w:num>
   <w:num w:numId="8">
-    <w:abstractNumId w:val="16"/>
+    <w:abstractNumId w:val="19"/>
   </w:num>
   <w:num w:numId="9">
     <w:abstractNumId w:val="2"/>
   </w:num>
   <w:num w:numId="10">
-    <w:abstractNumId w:val="25"/>
+    <w:abstractNumId w:val="28"/>
   </w:num>
   <w:num w:numId="11">
-    <w:abstractNumId w:val="17"/>
+    <w:abstractNumId w:val="20"/>
   </w:num>
   <w:num w:numId="12">
-    <w:abstractNumId w:val="10"/>
+    <w:abstractNumId w:val="11"/>
   </w:num>
   <w:num w:numId="13">
-    <w:abstractNumId w:val="13"/>
+    <w:abstractNumId w:val="14"/>
   </w:num>
   <w:num w:numId="14">
-    <w:abstractNumId w:val="15"/>
+    <w:abstractNumId w:val="16"/>
   </w:num>
   <w:num w:numId="15">
-    <w:abstractNumId w:val="19"/>
+    <w:abstractNumId w:val="22"/>
   </w:num>
   <w:num w:numId="16">
-    <w:abstractNumId w:val="12"/>
+    <w:abstractNumId w:val="13"/>
   </w:num>
   <w:num w:numId="17">
     <w:abstractNumId w:val="5"/>
@@ -5467,25 +5974,34 @@
     <w:abstractNumId w:val="0"/>
   </w:num>
   <w:num w:numId="20">
-    <w:abstractNumId w:val="18"/>
+    <w:abstractNumId w:val="21"/>
   </w:num>
   <w:num w:numId="21">
     <w:abstractNumId w:val="7"/>
   </w:num>
   <w:num w:numId="22">
-    <w:abstractNumId w:val="23"/>
+    <w:abstractNumId w:val="26"/>
   </w:num>
   <w:num w:numId="23">
-    <w:abstractNumId w:val="14"/>
+    <w:abstractNumId w:val="15"/>
   </w:num>
   <w:num w:numId="24">
     <w:abstractNumId w:val="6"/>
   </w:num>
   <w:num w:numId="25">
-    <w:abstractNumId w:val="11"/>
+    <w:abstractNumId w:val="12"/>
   </w:num>
   <w:num w:numId="26">
     <w:abstractNumId w:val="1"/>
+  </w:num>
+  <w:num w:numId="27">
+    <w:abstractNumId w:val="9"/>
+  </w:num>
+  <w:num w:numId="28">
+    <w:abstractNumId w:val="18"/>
+  </w:num>
+  <w:num w:numId="29">
+    <w:abstractNumId w:val="17"/>
   </w:num>
 </w:numbering>
 </file>
@@ -6472,7 +6988,7 @@
 </file>
 
 <file path=customXml/itemProps1.xml><?xml version="1.0" encoding="utf-8"?>
-<ds:datastoreItem xmlns:ds="http://schemas.openxmlformats.org/officeDocument/2006/customXml" ds:itemID="{ACB81D0D-4961-4CCA-8341-BA7710F6F451}">
+<ds:datastoreItem xmlns:ds="http://schemas.openxmlformats.org/officeDocument/2006/customXml" ds:itemID="{80F3014B-4242-4F82-8C37-789787DD78E4}">
   <ds:schemaRefs>
     <ds:schemaRef ds:uri="http://schemas.openxmlformats.org/officeDocument/2006/bibliography"/>
   </ds:schemaRefs>

</xml_diff>